<commit_message>
documentation.docx and analysis_report.txt updated
</commit_message>
<xml_diff>
--- a/Documentation.docx
+++ b/Documentation.docx
@@ -495,6 +495,466 @@
                 <w:bCs/>
                 <w:color w:val="000000" w:themeColor="text1"/>
                 <w:spacing w:val="-2"/>
+                <w:sz w:val="24"/>
+                <w:szCs w:val="24"/>
+              </w:rPr>
+            </w:pPr>
+            <w:r>
+              <w:rPr>
+                <w:rFonts w:ascii="Times New Roman" w:hAnsi="Times New Roman" w:cs="Times New Roman"/>
+                <w:b/>
+                <w:bCs/>
+                <w:color w:val="000000" w:themeColor="text1"/>
+                <w:spacing w:val="-2"/>
+                <w:sz w:val="24"/>
+                <w:szCs w:val="24"/>
+              </w:rPr>
+              <w:t xml:space="preserve">Zuo </w:t>
+            </w:r>
+            <w:proofErr w:type="spellStart"/>
+            <w:r>
+              <w:rPr>
+                <w:rFonts w:ascii="Times New Roman" w:hAnsi="Times New Roman" w:cs="Times New Roman"/>
+                <w:b/>
+                <w:bCs/>
+                <w:color w:val="000000" w:themeColor="text1"/>
+                <w:spacing w:val="-2"/>
+                <w:sz w:val="24"/>
+                <w:szCs w:val="24"/>
+              </w:rPr>
+              <w:t>Kaining</w:t>
+            </w:r>
+            <w:proofErr w:type="spellEnd"/>
+            <w:r>
+              <w:rPr>
+                <w:rFonts w:ascii="Times New Roman" w:hAnsi="Times New Roman" w:cs="Times New Roman"/>
+                <w:b/>
+                <w:bCs/>
+                <w:color w:val="000000" w:themeColor="text1"/>
+                <w:spacing w:val="-2"/>
+                <w:sz w:val="24"/>
+                <w:szCs w:val="24"/>
+              </w:rPr>
+              <w:t xml:space="preserve"> </w:t>
+            </w:r>
+          </w:p>
+        </w:tc>
+        <w:tc>
+          <w:tcPr>
+            <w:tcW w:w="592" w:type="pct"/>
+          </w:tcPr>
+          <w:p>
+            <w:pPr>
+              <w:widowControl/>
+              <w:autoSpaceDE/>
+              <w:autoSpaceDN/>
+              <w:spacing w:line="276" w:lineRule="auto"/>
+              <w:rPr>
+                <w:rFonts w:ascii="Times New Roman" w:hAnsi="Times New Roman" w:cs="Times New Roman"/>
+                <w:b/>
+                <w:bCs/>
+                <w:color w:val="000000" w:themeColor="text1"/>
+                <w:spacing w:val="-2"/>
+                <w:sz w:val="28"/>
+                <w:szCs w:val="28"/>
+              </w:rPr>
+            </w:pPr>
+            <w:r>
+              <w:rPr>
+                <w:rFonts w:ascii="Times New Roman" w:hAnsi="Times New Roman" w:cs="Times New Roman"/>
+                <w:b/>
+                <w:bCs/>
+                <w:color w:val="000000" w:themeColor="text1"/>
+                <w:spacing w:val="-2"/>
+                <w:sz w:val="28"/>
+                <w:szCs w:val="28"/>
+              </w:rPr>
+              <w:t>ID 2</w:t>
+            </w:r>
+          </w:p>
+        </w:tc>
+        <w:tc>
+          <w:tcPr>
+            <w:tcW w:w="1744" w:type="pct"/>
+            <w:gridSpan w:val="2"/>
+          </w:tcPr>
+          <w:p>
+            <w:pPr>
+              <w:widowControl/>
+              <w:autoSpaceDE/>
+              <w:autoSpaceDN/>
+              <w:spacing w:line="276" w:lineRule="auto"/>
+              <w:rPr>
+                <w:rFonts w:ascii="Times New Roman" w:hAnsi="Times New Roman" w:cs="Times New Roman"/>
+                <w:b/>
+                <w:bCs/>
+                <w:color w:val="000000" w:themeColor="text1"/>
+                <w:spacing w:val="-2"/>
+                <w:sz w:val="24"/>
+                <w:szCs w:val="24"/>
+              </w:rPr>
+            </w:pPr>
+            <w:r>
+              <w:rPr>
+                <w:rFonts w:ascii="Times New Roman" w:hAnsi="Times New Roman" w:cs="Times New Roman"/>
+                <w:b/>
+                <w:bCs/>
+                <w:color w:val="000000" w:themeColor="text1"/>
+                <w:spacing w:val="-2"/>
+                <w:sz w:val="24"/>
+                <w:szCs w:val="24"/>
+              </w:rPr>
+              <w:t>20797433</w:t>
+            </w:r>
+          </w:p>
+        </w:tc>
+      </w:tr>
+      <w:tr>
+        <w:tc>
+          <w:tcPr>
+            <w:tcW w:w="1133" w:type="pct"/>
+          </w:tcPr>
+          <w:p>
+            <w:pPr>
+              <w:widowControl/>
+              <w:autoSpaceDE/>
+              <w:autoSpaceDN/>
+              <w:spacing w:line="276" w:lineRule="auto"/>
+              <w:rPr>
+                <w:rFonts w:ascii="Times New Roman" w:hAnsi="Times New Roman" w:cs="Times New Roman"/>
+                <w:b/>
+                <w:bCs/>
+                <w:color w:val="000000" w:themeColor="text1"/>
+                <w:spacing w:val="-2"/>
+                <w:sz w:val="28"/>
+                <w:szCs w:val="28"/>
+              </w:rPr>
+            </w:pPr>
+            <w:r>
+              <w:rPr>
+                <w:rFonts w:ascii="Times New Roman" w:hAnsi="Times New Roman" w:cs="Times New Roman"/>
+                <w:b/>
+                <w:bCs/>
+                <w:color w:val="000000" w:themeColor="text1"/>
+                <w:spacing w:val="-2"/>
+                <w:sz w:val="28"/>
+                <w:szCs w:val="28"/>
+              </w:rPr>
+              <w:t>Name 3</w:t>
+            </w:r>
+          </w:p>
+        </w:tc>
+        <w:tc>
+          <w:tcPr>
+            <w:tcW w:w="1531" w:type="pct"/>
+            <w:gridSpan w:val="2"/>
+          </w:tcPr>
+          <w:p>
+            <w:pPr>
+              <w:widowControl/>
+              <w:autoSpaceDE/>
+              <w:autoSpaceDN/>
+              <w:spacing w:line="276" w:lineRule="auto"/>
+              <w:rPr>
+                <w:rFonts w:ascii="Times New Roman" w:hAnsi="Times New Roman" w:cs="Times New Roman"/>
+                <w:b/>
+                <w:bCs/>
+                <w:color w:val="000000" w:themeColor="text1"/>
+                <w:spacing w:val="-2"/>
+                <w:sz w:val="24"/>
+                <w:szCs w:val="24"/>
+              </w:rPr>
+            </w:pPr>
+            <w:r>
+              <w:rPr>
+                <w:rFonts w:ascii="Times New Roman" w:hAnsi="Times New Roman" w:cs="Times New Roman"/>
+                <w:b/>
+                <w:bCs/>
+                <w:color w:val="000000" w:themeColor="text1"/>
+                <w:spacing w:val="-2"/>
+                <w:sz w:val="24"/>
+                <w:szCs w:val="24"/>
+              </w:rPr>
+              <w:t>Zuha Qasim</w:t>
+            </w:r>
+          </w:p>
+        </w:tc>
+        <w:tc>
+          <w:tcPr>
+            <w:tcW w:w="592" w:type="pct"/>
+          </w:tcPr>
+          <w:p>
+            <w:pPr>
+              <w:widowControl/>
+              <w:autoSpaceDE/>
+              <w:autoSpaceDN/>
+              <w:spacing w:line="276" w:lineRule="auto"/>
+              <w:rPr>
+                <w:rFonts w:ascii="Times New Roman" w:hAnsi="Times New Roman" w:cs="Times New Roman"/>
+                <w:b/>
+                <w:bCs/>
+                <w:color w:val="000000" w:themeColor="text1"/>
+                <w:spacing w:val="-2"/>
+                <w:sz w:val="28"/>
+                <w:szCs w:val="28"/>
+              </w:rPr>
+            </w:pPr>
+            <w:r>
+              <w:rPr>
+                <w:rFonts w:ascii="Times New Roman" w:hAnsi="Times New Roman" w:cs="Times New Roman"/>
+                <w:b/>
+                <w:bCs/>
+                <w:color w:val="000000" w:themeColor="text1"/>
+                <w:spacing w:val="-2"/>
+                <w:sz w:val="28"/>
+                <w:szCs w:val="28"/>
+              </w:rPr>
+              <w:t>ID 3</w:t>
+            </w:r>
+          </w:p>
+        </w:tc>
+        <w:tc>
+          <w:tcPr>
+            <w:tcW w:w="1744" w:type="pct"/>
+            <w:gridSpan w:val="2"/>
+          </w:tcPr>
+          <w:p>
+            <w:pPr>
+              <w:widowControl/>
+              <w:autoSpaceDE/>
+              <w:autoSpaceDN/>
+              <w:spacing w:line="276" w:lineRule="auto"/>
+              <w:rPr>
+                <w:rFonts w:ascii="Times New Roman" w:hAnsi="Times New Roman" w:cs="Times New Roman"/>
+                <w:b/>
+                <w:bCs/>
+                <w:color w:val="000000" w:themeColor="text1"/>
+                <w:spacing w:val="-2"/>
+                <w:sz w:val="24"/>
+                <w:szCs w:val="24"/>
+              </w:rPr>
+            </w:pPr>
+            <w:r>
+              <w:rPr>
+                <w:rFonts w:ascii="Times New Roman" w:hAnsi="Times New Roman" w:cs="Times New Roman"/>
+                <w:b/>
+                <w:bCs/>
+                <w:color w:val="000000" w:themeColor="text1"/>
+                <w:spacing w:val="-2"/>
+                <w:sz w:val="24"/>
+                <w:szCs w:val="24"/>
+              </w:rPr>
+              <w:t>20799766</w:t>
+            </w:r>
+          </w:p>
+        </w:tc>
+      </w:tr>
+      <w:tr>
+        <w:tc>
+          <w:tcPr>
+            <w:tcW w:w="1133" w:type="pct"/>
+          </w:tcPr>
+          <w:p>
+            <w:pPr>
+              <w:widowControl/>
+              <w:autoSpaceDE/>
+              <w:autoSpaceDN/>
+              <w:spacing w:line="276" w:lineRule="auto"/>
+              <w:rPr>
+                <w:rFonts w:ascii="Times New Roman" w:hAnsi="Times New Roman" w:cs="Times New Roman"/>
+                <w:b/>
+                <w:bCs/>
+                <w:color w:val="000000" w:themeColor="text1"/>
+                <w:spacing w:val="-2"/>
+                <w:sz w:val="28"/>
+                <w:szCs w:val="28"/>
+              </w:rPr>
+            </w:pPr>
+            <w:r>
+              <w:rPr>
+                <w:rFonts w:ascii="Times New Roman" w:hAnsi="Times New Roman" w:cs="Times New Roman"/>
+                <w:b/>
+                <w:bCs/>
+                <w:color w:val="000000" w:themeColor="text1"/>
+                <w:spacing w:val="-2"/>
+                <w:sz w:val="28"/>
+                <w:szCs w:val="28"/>
+              </w:rPr>
+              <w:t>Name 4</w:t>
+            </w:r>
+          </w:p>
+        </w:tc>
+        <w:tc>
+          <w:tcPr>
+            <w:tcW w:w="1531" w:type="pct"/>
+            <w:gridSpan w:val="2"/>
+          </w:tcPr>
+          <w:p>
+            <w:pPr>
+              <w:widowControl/>
+              <w:autoSpaceDE/>
+              <w:autoSpaceDN/>
+              <w:spacing w:line="276" w:lineRule="auto"/>
+              <w:rPr>
+                <w:rFonts w:ascii="Times New Roman" w:hAnsi="Times New Roman" w:cs="Times New Roman"/>
+                <w:b/>
+                <w:bCs/>
+                <w:color w:val="000000" w:themeColor="text1"/>
+                <w:spacing w:val="-2"/>
+                <w:sz w:val="24"/>
+                <w:szCs w:val="24"/>
+              </w:rPr>
+            </w:pPr>
+            <w:r>
+              <w:rPr>
+                <w:rFonts w:ascii="Times New Roman" w:hAnsi="Times New Roman" w:cs="Times New Roman"/>
+                <w:b/>
+                <w:bCs/>
+                <w:color w:val="000000" w:themeColor="text1"/>
+                <w:spacing w:val="-2"/>
+                <w:sz w:val="24"/>
+                <w:szCs w:val="24"/>
+              </w:rPr>
+              <w:t xml:space="preserve">Liu </w:t>
+            </w:r>
+            <w:proofErr w:type="spellStart"/>
+            <w:r>
+              <w:rPr>
+                <w:rFonts w:ascii="Times New Roman" w:hAnsi="Times New Roman" w:cs="Times New Roman"/>
+                <w:b/>
+                <w:bCs/>
+                <w:color w:val="000000" w:themeColor="text1"/>
+                <w:spacing w:val="-2"/>
+                <w:sz w:val="24"/>
+                <w:szCs w:val="24"/>
+              </w:rPr>
+              <w:t>Guangbing</w:t>
+            </w:r>
+            <w:proofErr w:type="spellEnd"/>
+          </w:p>
+        </w:tc>
+        <w:tc>
+          <w:tcPr>
+            <w:tcW w:w="592" w:type="pct"/>
+          </w:tcPr>
+          <w:p>
+            <w:pPr>
+              <w:widowControl/>
+              <w:autoSpaceDE/>
+              <w:autoSpaceDN/>
+              <w:spacing w:line="276" w:lineRule="auto"/>
+              <w:rPr>
+                <w:rFonts w:ascii="Times New Roman" w:hAnsi="Times New Roman" w:cs="Times New Roman"/>
+                <w:b/>
+                <w:bCs/>
+                <w:color w:val="000000" w:themeColor="text1"/>
+                <w:spacing w:val="-2"/>
+                <w:sz w:val="28"/>
+                <w:szCs w:val="28"/>
+              </w:rPr>
+            </w:pPr>
+            <w:r>
+              <w:rPr>
+                <w:rFonts w:ascii="Times New Roman" w:hAnsi="Times New Roman" w:cs="Times New Roman"/>
+                <w:b/>
+                <w:bCs/>
+                <w:color w:val="000000" w:themeColor="text1"/>
+                <w:spacing w:val="-2"/>
+                <w:sz w:val="28"/>
+                <w:szCs w:val="28"/>
+              </w:rPr>
+              <w:t>ID 4</w:t>
+            </w:r>
+          </w:p>
+        </w:tc>
+        <w:tc>
+          <w:tcPr>
+            <w:tcW w:w="1744" w:type="pct"/>
+            <w:gridSpan w:val="2"/>
+          </w:tcPr>
+          <w:p>
+            <w:pPr>
+              <w:widowControl/>
+              <w:autoSpaceDE/>
+              <w:autoSpaceDN/>
+              <w:spacing w:line="276" w:lineRule="auto"/>
+              <w:rPr>
+                <w:rFonts w:ascii="Times New Roman" w:hAnsi="Times New Roman" w:cs="Times New Roman"/>
+                <w:b/>
+                <w:bCs/>
+                <w:color w:val="000000" w:themeColor="text1"/>
+                <w:spacing w:val="-2"/>
+                <w:sz w:val="24"/>
+                <w:szCs w:val="24"/>
+              </w:rPr>
+            </w:pPr>
+            <w:r>
+              <w:rPr>
+                <w:rFonts w:ascii="Times New Roman" w:hAnsi="Times New Roman" w:cs="Times New Roman"/>
+                <w:b/>
+                <w:bCs/>
+                <w:color w:val="000000" w:themeColor="text1"/>
+                <w:spacing w:val="-2"/>
+                <w:sz w:val="24"/>
+                <w:szCs w:val="24"/>
+              </w:rPr>
+              <w:t>20797468</w:t>
+            </w:r>
+          </w:p>
+        </w:tc>
+      </w:tr>
+      <w:tr>
+        <w:tc>
+          <w:tcPr>
+            <w:tcW w:w="1133" w:type="pct"/>
+          </w:tcPr>
+          <w:p>
+            <w:pPr>
+              <w:widowControl/>
+              <w:autoSpaceDE/>
+              <w:autoSpaceDN/>
+              <w:spacing w:line="276" w:lineRule="auto"/>
+              <w:rPr>
+                <w:rFonts w:ascii="Times New Roman" w:hAnsi="Times New Roman" w:cs="Times New Roman"/>
+                <w:b/>
+                <w:bCs/>
+                <w:color w:val="000000" w:themeColor="text1"/>
+                <w:spacing w:val="-2"/>
+                <w:sz w:val="28"/>
+                <w:szCs w:val="28"/>
+              </w:rPr>
+            </w:pPr>
+            <w:r>
+              <w:rPr>
+                <w:rFonts w:ascii="Times New Roman" w:hAnsi="Times New Roman" w:cs="Times New Roman"/>
+                <w:b/>
+                <w:bCs/>
+                <w:color w:val="000000" w:themeColor="text1"/>
+                <w:spacing w:val="-2"/>
+                <w:sz w:val="28"/>
+                <w:szCs w:val="28"/>
+              </w:rPr>
+              <w:t>Name 5</w:t>
+            </w:r>
+          </w:p>
+        </w:tc>
+        <w:tc>
+          <w:tcPr>
+            <w:tcW w:w="1531" w:type="pct"/>
+            <w:gridSpan w:val="2"/>
+          </w:tcPr>
+          <w:p>
+            <w:pPr>
+              <w:widowControl/>
+              <w:autoSpaceDE/>
+              <w:autoSpaceDN/>
+              <w:spacing w:line="276" w:lineRule="auto"/>
+              <w:rPr>
+                <w:rFonts w:ascii="Times New Roman" w:hAnsi="Times New Roman" w:cs="Times New Roman"/>
+                <w:b/>
+                <w:bCs/>
+                <w:color w:val="000000" w:themeColor="text1"/>
+                <w:spacing w:val="-2"/>
                 <w:sz w:val="36"/>
                 <w:szCs w:val="36"/>
               </w:rPr>
@@ -531,7 +991,7 @@
                 <w:sz w:val="28"/>
                 <w:szCs w:val="28"/>
               </w:rPr>
-              <w:t>ID 2</w:t>
+              <w:t>ID 5</w:t>
             </w:r>
           </w:p>
         </w:tc>
@@ -590,14 +1050,231 @@
                 <w:sz w:val="28"/>
                 <w:szCs w:val="28"/>
               </w:rPr>
-              <w:t>Name 3</w:t>
+              <w:t>Marks</w:t>
+            </w:r>
+          </w:p>
+          <w:p>
+            <w:pPr>
+              <w:widowControl/>
+              <w:autoSpaceDE/>
+              <w:autoSpaceDN/>
+              <w:spacing w:line="276" w:lineRule="auto"/>
+              <w:rPr>
+                <w:rFonts w:ascii="Times New Roman" w:hAnsi="Times New Roman" w:cs="Times New Roman"/>
+                <w:b/>
+                <w:bCs/>
+                <w:color w:val="000000" w:themeColor="text1"/>
+                <w:spacing w:val="-2"/>
+                <w:sz w:val="28"/>
+                <w:szCs w:val="28"/>
+              </w:rPr>
+            </w:pPr>
+          </w:p>
+          <w:p>
+            <w:pPr>
+              <w:widowControl/>
+              <w:autoSpaceDE/>
+              <w:autoSpaceDN/>
+              <w:spacing w:line="276" w:lineRule="auto"/>
+              <w:rPr>
+                <w:rFonts w:ascii="Times New Roman" w:hAnsi="Times New Roman" w:cs="Times New Roman"/>
+                <w:b/>
+                <w:bCs/>
+                <w:color w:val="000000" w:themeColor="text1"/>
+                <w:spacing w:val="-2"/>
+              </w:rPr>
+            </w:pPr>
+            <w:r>
+              <w:rPr>
+                <w:rFonts w:ascii="Times New Roman" w:hAnsi="Times New Roman" w:cs="Times New Roman"/>
+                <w:b/>
+                <w:bCs/>
+                <w:color w:val="000000" w:themeColor="text1"/>
+                <w:spacing w:val="-2"/>
+              </w:rPr>
+              <w:t>Total (100)</w:t>
             </w:r>
           </w:p>
         </w:tc>
         <w:tc>
           <w:tcPr>
-            <w:tcW w:w="1531" w:type="pct"/>
-            <w:gridSpan w:val="2"/>
+            <w:tcW w:w="667" w:type="pct"/>
+          </w:tcPr>
+          <w:p>
+            <w:pPr>
+              <w:widowControl/>
+              <w:autoSpaceDE/>
+              <w:autoSpaceDN/>
+              <w:spacing w:line="276" w:lineRule="auto"/>
+              <w:jc w:val="center"/>
+              <w:rPr>
+                <w:rFonts w:ascii="Times New Roman" w:hAnsi="Times New Roman" w:cs="Times New Roman"/>
+                <w:color w:val="000000" w:themeColor="text1"/>
+                <w:spacing w:val="-2"/>
+              </w:rPr>
+            </w:pPr>
+            <w:r>
+              <w:rPr>
+                <w:rFonts w:ascii="Times New Roman" w:hAnsi="Times New Roman" w:cs="Times New Roman"/>
+                <w:color w:val="000000" w:themeColor="text1"/>
+                <w:spacing w:val="-2"/>
+              </w:rPr>
+              <w:t>Program Functionalities (65)</w:t>
+            </w:r>
+          </w:p>
+        </w:tc>
+        <w:tc>
+          <w:tcPr>
+            <w:tcW w:w="864" w:type="pct"/>
+          </w:tcPr>
+          <w:p>
+            <w:pPr>
+              <w:widowControl/>
+              <w:autoSpaceDE/>
+              <w:autoSpaceDN/>
+              <w:spacing w:line="276" w:lineRule="auto"/>
+              <w:jc w:val="center"/>
+              <w:rPr>
+                <w:rFonts w:ascii="Times New Roman" w:hAnsi="Times New Roman" w:cs="Times New Roman"/>
+                <w:color w:val="000000" w:themeColor="text1"/>
+                <w:spacing w:val="-2"/>
+              </w:rPr>
+            </w:pPr>
+            <w:r>
+              <w:rPr>
+                <w:rFonts w:ascii="Times New Roman" w:hAnsi="Times New Roman" w:cs="Times New Roman"/>
+                <w:color w:val="000000" w:themeColor="text1"/>
+                <w:spacing w:val="-2"/>
+              </w:rPr>
+              <w:t>Bonus (5)</w:t>
+            </w:r>
+          </w:p>
+        </w:tc>
+        <w:tc>
+          <w:tcPr>
+            <w:tcW w:w="592" w:type="pct"/>
+          </w:tcPr>
+          <w:p>
+            <w:pPr>
+              <w:widowControl/>
+              <w:autoSpaceDE/>
+              <w:autoSpaceDN/>
+              <w:spacing w:line="276" w:lineRule="auto"/>
+              <w:jc w:val="center"/>
+              <w:rPr>
+                <w:rFonts w:ascii="Times New Roman" w:hAnsi="Times New Roman" w:cs="Times New Roman"/>
+                <w:color w:val="000000" w:themeColor="text1"/>
+                <w:spacing w:val="-2"/>
+              </w:rPr>
+            </w:pPr>
+            <w:r>
+              <w:rPr>
+                <w:rFonts w:ascii="Times New Roman" w:hAnsi="Times New Roman" w:cs="Times New Roman"/>
+                <w:color w:val="000000" w:themeColor="text1"/>
+                <w:spacing w:val="-2"/>
+              </w:rPr>
+              <w:t>Code Quality (10)</w:t>
+            </w:r>
+          </w:p>
+        </w:tc>
+        <w:tc>
+          <w:tcPr>
+            <w:tcW w:w="895" w:type="pct"/>
+          </w:tcPr>
+          <w:p>
+            <w:pPr>
+              <w:widowControl/>
+              <w:autoSpaceDE/>
+              <w:autoSpaceDN/>
+              <w:spacing w:line="276" w:lineRule="auto"/>
+              <w:jc w:val="center"/>
+              <w:rPr>
+                <w:rFonts w:ascii="Times New Roman" w:hAnsi="Times New Roman" w:cs="Times New Roman"/>
+                <w:color w:val="000000" w:themeColor="text1"/>
+                <w:spacing w:val="-2"/>
+              </w:rPr>
+            </w:pPr>
+            <w:r>
+              <w:rPr>
+                <w:rFonts w:ascii="Times New Roman" w:hAnsi="Times New Roman" w:cs="Times New Roman"/>
+                <w:color w:val="000000" w:themeColor="text1"/>
+                <w:spacing w:val="-2"/>
+              </w:rPr>
+              <w:t>Presentation / Demo (10)</w:t>
+            </w:r>
+          </w:p>
+        </w:tc>
+        <w:tc>
+          <w:tcPr>
+            <w:tcW w:w="849" w:type="pct"/>
+          </w:tcPr>
+          <w:p>
+            <w:pPr>
+              <w:widowControl/>
+              <w:autoSpaceDE/>
+              <w:autoSpaceDN/>
+              <w:spacing w:line="276" w:lineRule="auto"/>
+              <w:jc w:val="center"/>
+              <w:rPr>
+                <w:rFonts w:ascii="Times New Roman" w:hAnsi="Times New Roman" w:cs="Times New Roman"/>
+                <w:color w:val="000000" w:themeColor="text1"/>
+                <w:spacing w:val="-2"/>
+              </w:rPr>
+            </w:pPr>
+            <w:r>
+              <w:rPr>
+                <w:rFonts w:ascii="Times New Roman" w:hAnsi="Times New Roman" w:cs="Times New Roman"/>
+                <w:color w:val="000000" w:themeColor="text1"/>
+                <w:spacing w:val="-2"/>
+              </w:rPr>
+              <w:t>Report / Documentation (10)</w:t>
+            </w:r>
+          </w:p>
+        </w:tc>
+      </w:tr>
+      <w:tr>
+        <w:tc>
+          <w:tcPr>
+            <w:tcW w:w="1133" w:type="pct"/>
+          </w:tcPr>
+          <w:p>
+            <w:pPr>
+              <w:spacing w:line="276" w:lineRule="auto"/>
+              <w:rPr>
+                <w:rFonts w:ascii="Times New Roman" w:hAnsi="Times New Roman" w:cs="Times New Roman"/>
+                <w:b/>
+                <w:bCs/>
+                <w:color w:val="000000" w:themeColor="text1"/>
+                <w:spacing w:val="-2"/>
+              </w:rPr>
+            </w:pPr>
+          </w:p>
+        </w:tc>
+        <w:tc>
+          <w:tcPr>
+            <w:tcW w:w="667" w:type="pct"/>
+          </w:tcPr>
+          <w:p>
+            <w:pPr>
+              <w:widowControl/>
+              <w:autoSpaceDE/>
+              <w:autoSpaceDN/>
+              <w:spacing w:line="276" w:lineRule="auto"/>
+              <w:rPr>
+                <w:rFonts w:ascii="Times New Roman" w:hAnsi="Times New Roman" w:cs="Times New Roman"/>
+                <w:b/>
+                <w:bCs/>
+                <w:color w:val="000000" w:themeColor="text1"/>
+                <w:spacing w:val="-2"/>
+                <w:sz w:val="36"/>
+                <w:szCs w:val="36"/>
+              </w:rPr>
+            </w:pPr>
+          </w:p>
+        </w:tc>
+        <w:tc>
+          <w:tcPr>
+            <w:tcW w:w="864" w:type="pct"/>
           </w:tcPr>
           <w:p>
             <w:pPr>
@@ -633,28 +1310,37 @@
                 <w:bCs/>
                 <w:color w:val="000000" w:themeColor="text1"/>
                 <w:spacing w:val="-2"/>
-                <w:sz w:val="28"/>
-                <w:szCs w:val="28"/>
+                <w:sz w:val="36"/>
+                <w:szCs w:val="36"/>
               </w:rPr>
             </w:pPr>
-            <w:r>
-              <w:rPr>
-                <w:rFonts w:ascii="Times New Roman" w:hAnsi="Times New Roman" w:cs="Times New Roman"/>
-                <w:b/>
-                <w:bCs/>
-                <w:color w:val="000000" w:themeColor="text1"/>
-                <w:spacing w:val="-2"/>
-                <w:sz w:val="28"/>
-                <w:szCs w:val="28"/>
-              </w:rPr>
-              <w:t>ID 3</w:t>
-            </w:r>
           </w:p>
         </w:tc>
         <w:tc>
           <w:tcPr>
-            <w:tcW w:w="1744" w:type="pct"/>
-            <w:gridSpan w:val="2"/>
+            <w:tcW w:w="895" w:type="pct"/>
+          </w:tcPr>
+          <w:p>
+            <w:pPr>
+              <w:widowControl/>
+              <w:autoSpaceDE/>
+              <w:autoSpaceDN/>
+              <w:spacing w:line="276" w:lineRule="auto"/>
+              <w:rPr>
+                <w:rFonts w:ascii="Times New Roman" w:hAnsi="Times New Roman" w:cs="Times New Roman"/>
+                <w:b/>
+                <w:bCs/>
+                <w:color w:val="000000" w:themeColor="text1"/>
+                <w:spacing w:val="-2"/>
+                <w:sz w:val="36"/>
+                <w:szCs w:val="36"/>
+              </w:rPr>
+            </w:pPr>
+          </w:p>
+        </w:tc>
+        <w:tc>
+          <w:tcPr>
+            <w:tcW w:w="849" w:type="pct"/>
           </w:tcPr>
           <w:p>
             <w:pPr>
@@ -692,580 +1378,6 @@
                 <w:bCs/>
                 <w:color w:val="000000" w:themeColor="text1"/>
                 <w:spacing w:val="-2"/>
-                <w:sz w:val="28"/>
-                <w:szCs w:val="28"/>
-              </w:rPr>
-            </w:pPr>
-            <w:r>
-              <w:rPr>
-                <w:rFonts w:ascii="Times New Roman" w:hAnsi="Times New Roman" w:cs="Times New Roman"/>
-                <w:b/>
-                <w:bCs/>
-                <w:color w:val="000000" w:themeColor="text1"/>
-                <w:spacing w:val="-2"/>
-                <w:sz w:val="28"/>
-                <w:szCs w:val="28"/>
-              </w:rPr>
-              <w:t>Name 4</w:t>
-            </w:r>
-          </w:p>
-        </w:tc>
-        <w:tc>
-          <w:tcPr>
-            <w:tcW w:w="1531" w:type="pct"/>
-            <w:gridSpan w:val="2"/>
-          </w:tcPr>
-          <w:p>
-            <w:pPr>
-              <w:widowControl/>
-              <w:autoSpaceDE/>
-              <w:autoSpaceDN/>
-              <w:spacing w:line="276" w:lineRule="auto"/>
-              <w:rPr>
-                <w:rFonts w:ascii="Times New Roman" w:hAnsi="Times New Roman" w:cs="Times New Roman"/>
-                <w:b/>
-                <w:bCs/>
-                <w:color w:val="000000" w:themeColor="text1"/>
-                <w:spacing w:val="-2"/>
-                <w:sz w:val="36"/>
-                <w:szCs w:val="36"/>
-              </w:rPr>
-            </w:pPr>
-          </w:p>
-        </w:tc>
-        <w:tc>
-          <w:tcPr>
-            <w:tcW w:w="592" w:type="pct"/>
-          </w:tcPr>
-          <w:p>
-            <w:pPr>
-              <w:widowControl/>
-              <w:autoSpaceDE/>
-              <w:autoSpaceDN/>
-              <w:spacing w:line="276" w:lineRule="auto"/>
-              <w:rPr>
-                <w:rFonts w:ascii="Times New Roman" w:hAnsi="Times New Roman" w:cs="Times New Roman"/>
-                <w:b/>
-                <w:bCs/>
-                <w:color w:val="000000" w:themeColor="text1"/>
-                <w:spacing w:val="-2"/>
-                <w:sz w:val="28"/>
-                <w:szCs w:val="28"/>
-              </w:rPr>
-            </w:pPr>
-            <w:r>
-              <w:rPr>
-                <w:rFonts w:ascii="Times New Roman" w:hAnsi="Times New Roman" w:cs="Times New Roman"/>
-                <w:b/>
-                <w:bCs/>
-                <w:color w:val="000000" w:themeColor="text1"/>
-                <w:spacing w:val="-2"/>
-                <w:sz w:val="28"/>
-                <w:szCs w:val="28"/>
-              </w:rPr>
-              <w:t>ID 4</w:t>
-            </w:r>
-          </w:p>
-        </w:tc>
-        <w:tc>
-          <w:tcPr>
-            <w:tcW w:w="1744" w:type="pct"/>
-            <w:gridSpan w:val="2"/>
-          </w:tcPr>
-          <w:p>
-            <w:pPr>
-              <w:widowControl/>
-              <w:autoSpaceDE/>
-              <w:autoSpaceDN/>
-              <w:spacing w:line="276" w:lineRule="auto"/>
-              <w:rPr>
-                <w:rFonts w:ascii="Times New Roman" w:hAnsi="Times New Roman" w:cs="Times New Roman"/>
-                <w:b/>
-                <w:bCs/>
-                <w:color w:val="000000" w:themeColor="text1"/>
-                <w:spacing w:val="-2"/>
-                <w:sz w:val="36"/>
-                <w:szCs w:val="36"/>
-              </w:rPr>
-            </w:pPr>
-          </w:p>
-        </w:tc>
-      </w:tr>
-      <w:tr>
-        <w:tc>
-          <w:tcPr>
-            <w:tcW w:w="1133" w:type="pct"/>
-          </w:tcPr>
-          <w:p>
-            <w:pPr>
-              <w:widowControl/>
-              <w:autoSpaceDE/>
-              <w:autoSpaceDN/>
-              <w:spacing w:line="276" w:lineRule="auto"/>
-              <w:rPr>
-                <w:rFonts w:ascii="Times New Roman" w:hAnsi="Times New Roman" w:cs="Times New Roman"/>
-                <w:b/>
-                <w:bCs/>
-                <w:color w:val="000000" w:themeColor="text1"/>
-                <w:spacing w:val="-2"/>
-                <w:sz w:val="28"/>
-                <w:szCs w:val="28"/>
-              </w:rPr>
-            </w:pPr>
-            <w:r>
-              <w:rPr>
-                <w:rFonts w:ascii="Times New Roman" w:hAnsi="Times New Roman" w:cs="Times New Roman"/>
-                <w:b/>
-                <w:bCs/>
-                <w:color w:val="000000" w:themeColor="text1"/>
-                <w:spacing w:val="-2"/>
-                <w:sz w:val="28"/>
-                <w:szCs w:val="28"/>
-              </w:rPr>
-              <w:t>Name 5</w:t>
-            </w:r>
-          </w:p>
-        </w:tc>
-        <w:tc>
-          <w:tcPr>
-            <w:tcW w:w="1531" w:type="pct"/>
-            <w:gridSpan w:val="2"/>
-          </w:tcPr>
-          <w:p>
-            <w:pPr>
-              <w:widowControl/>
-              <w:autoSpaceDE/>
-              <w:autoSpaceDN/>
-              <w:spacing w:line="276" w:lineRule="auto"/>
-              <w:rPr>
-                <w:rFonts w:ascii="Times New Roman" w:hAnsi="Times New Roman" w:cs="Times New Roman"/>
-                <w:b/>
-                <w:bCs/>
-                <w:color w:val="000000" w:themeColor="text1"/>
-                <w:spacing w:val="-2"/>
-                <w:sz w:val="36"/>
-                <w:szCs w:val="36"/>
-              </w:rPr>
-            </w:pPr>
-          </w:p>
-        </w:tc>
-        <w:tc>
-          <w:tcPr>
-            <w:tcW w:w="592" w:type="pct"/>
-          </w:tcPr>
-          <w:p>
-            <w:pPr>
-              <w:widowControl/>
-              <w:autoSpaceDE/>
-              <w:autoSpaceDN/>
-              <w:spacing w:line="276" w:lineRule="auto"/>
-              <w:rPr>
-                <w:rFonts w:ascii="Times New Roman" w:hAnsi="Times New Roman" w:cs="Times New Roman"/>
-                <w:b/>
-                <w:bCs/>
-                <w:color w:val="000000" w:themeColor="text1"/>
-                <w:spacing w:val="-2"/>
-                <w:sz w:val="28"/>
-                <w:szCs w:val="28"/>
-              </w:rPr>
-            </w:pPr>
-            <w:r>
-              <w:rPr>
-                <w:rFonts w:ascii="Times New Roman" w:hAnsi="Times New Roman" w:cs="Times New Roman"/>
-                <w:b/>
-                <w:bCs/>
-                <w:color w:val="000000" w:themeColor="text1"/>
-                <w:spacing w:val="-2"/>
-                <w:sz w:val="28"/>
-                <w:szCs w:val="28"/>
-              </w:rPr>
-              <w:t>ID 5</w:t>
-            </w:r>
-          </w:p>
-        </w:tc>
-        <w:tc>
-          <w:tcPr>
-            <w:tcW w:w="1744" w:type="pct"/>
-            <w:gridSpan w:val="2"/>
-          </w:tcPr>
-          <w:p>
-            <w:pPr>
-              <w:widowControl/>
-              <w:autoSpaceDE/>
-              <w:autoSpaceDN/>
-              <w:spacing w:line="276" w:lineRule="auto"/>
-              <w:rPr>
-                <w:rFonts w:ascii="Times New Roman" w:hAnsi="Times New Roman" w:cs="Times New Roman"/>
-                <w:b/>
-                <w:bCs/>
-                <w:color w:val="000000" w:themeColor="text1"/>
-                <w:spacing w:val="-2"/>
-                <w:sz w:val="36"/>
-                <w:szCs w:val="36"/>
-              </w:rPr>
-            </w:pPr>
-          </w:p>
-        </w:tc>
-      </w:tr>
-      <w:tr>
-        <w:tc>
-          <w:tcPr>
-            <w:tcW w:w="1133" w:type="pct"/>
-          </w:tcPr>
-          <w:p>
-            <w:pPr>
-              <w:widowControl/>
-              <w:autoSpaceDE/>
-              <w:autoSpaceDN/>
-              <w:spacing w:line="276" w:lineRule="auto"/>
-              <w:rPr>
-                <w:rFonts w:ascii="Times New Roman" w:hAnsi="Times New Roman" w:cs="Times New Roman"/>
-                <w:b/>
-                <w:bCs/>
-                <w:color w:val="000000" w:themeColor="text1"/>
-                <w:spacing w:val="-2"/>
-                <w:sz w:val="28"/>
-                <w:szCs w:val="28"/>
-              </w:rPr>
-            </w:pPr>
-            <w:r>
-              <w:rPr>
-                <w:rFonts w:ascii="Times New Roman" w:hAnsi="Times New Roman" w:cs="Times New Roman"/>
-                <w:b/>
-                <w:bCs/>
-                <w:color w:val="000000" w:themeColor="text1"/>
-                <w:spacing w:val="-2"/>
-                <w:sz w:val="28"/>
-                <w:szCs w:val="28"/>
-              </w:rPr>
-              <w:t>Marks</w:t>
-            </w:r>
-          </w:p>
-          <w:p>
-            <w:pPr>
-              <w:widowControl/>
-              <w:autoSpaceDE/>
-              <w:autoSpaceDN/>
-              <w:spacing w:line="276" w:lineRule="auto"/>
-              <w:rPr>
-                <w:rFonts w:ascii="Times New Roman" w:hAnsi="Times New Roman" w:cs="Times New Roman"/>
-                <w:b/>
-                <w:bCs/>
-                <w:color w:val="000000" w:themeColor="text1"/>
-                <w:spacing w:val="-2"/>
-                <w:sz w:val="28"/>
-                <w:szCs w:val="28"/>
-              </w:rPr>
-            </w:pPr>
-          </w:p>
-          <w:p>
-            <w:pPr>
-              <w:widowControl/>
-              <w:autoSpaceDE/>
-              <w:autoSpaceDN/>
-              <w:spacing w:line="276" w:lineRule="auto"/>
-              <w:rPr>
-                <w:rFonts w:ascii="Times New Roman" w:hAnsi="Times New Roman" w:cs="Times New Roman"/>
-                <w:b/>
-                <w:bCs/>
-                <w:color w:val="000000" w:themeColor="text1"/>
-                <w:spacing w:val="-2"/>
-              </w:rPr>
-            </w:pPr>
-            <w:r>
-              <w:rPr>
-                <w:rFonts w:ascii="Times New Roman" w:hAnsi="Times New Roman" w:cs="Times New Roman"/>
-                <w:b/>
-                <w:bCs/>
-                <w:color w:val="000000" w:themeColor="text1"/>
-                <w:spacing w:val="-2"/>
-              </w:rPr>
-              <w:t>Total (100)</w:t>
-            </w:r>
-          </w:p>
-        </w:tc>
-        <w:tc>
-          <w:tcPr>
-            <w:tcW w:w="667" w:type="pct"/>
-          </w:tcPr>
-          <w:p>
-            <w:pPr>
-              <w:widowControl/>
-              <w:autoSpaceDE/>
-              <w:autoSpaceDN/>
-              <w:spacing w:line="276" w:lineRule="auto"/>
-              <w:jc w:val="center"/>
-              <w:rPr>
-                <w:rFonts w:ascii="Times New Roman" w:hAnsi="Times New Roman" w:cs="Times New Roman"/>
-                <w:color w:val="000000" w:themeColor="text1"/>
-                <w:spacing w:val="-2"/>
-              </w:rPr>
-            </w:pPr>
-            <w:r>
-              <w:rPr>
-                <w:rFonts w:ascii="Times New Roman" w:hAnsi="Times New Roman" w:cs="Times New Roman"/>
-                <w:color w:val="000000" w:themeColor="text1"/>
-                <w:spacing w:val="-2"/>
-              </w:rPr>
-              <w:t>Program Functionalities (65)</w:t>
-            </w:r>
-          </w:p>
-        </w:tc>
-        <w:tc>
-          <w:tcPr>
-            <w:tcW w:w="864" w:type="pct"/>
-          </w:tcPr>
-          <w:p>
-            <w:pPr>
-              <w:widowControl/>
-              <w:autoSpaceDE/>
-              <w:autoSpaceDN/>
-              <w:spacing w:line="276" w:lineRule="auto"/>
-              <w:jc w:val="center"/>
-              <w:rPr>
-                <w:rFonts w:ascii="Times New Roman" w:hAnsi="Times New Roman" w:cs="Times New Roman"/>
-                <w:color w:val="000000" w:themeColor="text1"/>
-                <w:spacing w:val="-2"/>
-              </w:rPr>
-            </w:pPr>
-            <w:r>
-              <w:rPr>
-                <w:rFonts w:ascii="Times New Roman" w:hAnsi="Times New Roman" w:cs="Times New Roman"/>
-                <w:color w:val="000000" w:themeColor="text1"/>
-                <w:spacing w:val="-2"/>
-              </w:rPr>
-              <w:t>Bonus (5)</w:t>
-            </w:r>
-          </w:p>
-        </w:tc>
-        <w:tc>
-          <w:tcPr>
-            <w:tcW w:w="592" w:type="pct"/>
-          </w:tcPr>
-          <w:p>
-            <w:pPr>
-              <w:widowControl/>
-              <w:autoSpaceDE/>
-              <w:autoSpaceDN/>
-              <w:spacing w:line="276" w:lineRule="auto"/>
-              <w:jc w:val="center"/>
-              <w:rPr>
-                <w:rFonts w:ascii="Times New Roman" w:hAnsi="Times New Roman" w:cs="Times New Roman"/>
-                <w:color w:val="000000" w:themeColor="text1"/>
-                <w:spacing w:val="-2"/>
-              </w:rPr>
-            </w:pPr>
-            <w:r>
-              <w:rPr>
-                <w:rFonts w:ascii="Times New Roman" w:hAnsi="Times New Roman" w:cs="Times New Roman"/>
-                <w:color w:val="000000" w:themeColor="text1"/>
-                <w:spacing w:val="-2"/>
-              </w:rPr>
-              <w:t>Code Quality (10)</w:t>
-            </w:r>
-          </w:p>
-        </w:tc>
-        <w:tc>
-          <w:tcPr>
-            <w:tcW w:w="895" w:type="pct"/>
-          </w:tcPr>
-          <w:p>
-            <w:pPr>
-              <w:widowControl/>
-              <w:autoSpaceDE/>
-              <w:autoSpaceDN/>
-              <w:spacing w:line="276" w:lineRule="auto"/>
-              <w:jc w:val="center"/>
-              <w:rPr>
-                <w:rFonts w:ascii="Times New Roman" w:hAnsi="Times New Roman" w:cs="Times New Roman"/>
-                <w:color w:val="000000" w:themeColor="text1"/>
-                <w:spacing w:val="-2"/>
-              </w:rPr>
-            </w:pPr>
-            <w:r>
-              <w:rPr>
-                <w:rFonts w:ascii="Times New Roman" w:hAnsi="Times New Roman" w:cs="Times New Roman"/>
-                <w:color w:val="000000" w:themeColor="text1"/>
-                <w:spacing w:val="-2"/>
-              </w:rPr>
-              <w:t>Presentation / Demo (10)</w:t>
-            </w:r>
-          </w:p>
-        </w:tc>
-        <w:tc>
-          <w:tcPr>
-            <w:tcW w:w="849" w:type="pct"/>
-          </w:tcPr>
-          <w:p>
-            <w:pPr>
-              <w:widowControl/>
-              <w:autoSpaceDE/>
-              <w:autoSpaceDN/>
-              <w:spacing w:line="276" w:lineRule="auto"/>
-              <w:jc w:val="center"/>
-              <w:rPr>
-                <w:rFonts w:ascii="Times New Roman" w:hAnsi="Times New Roman" w:cs="Times New Roman"/>
-                <w:color w:val="000000" w:themeColor="text1"/>
-                <w:spacing w:val="-2"/>
-              </w:rPr>
-            </w:pPr>
-            <w:r>
-              <w:rPr>
-                <w:rFonts w:ascii="Times New Roman" w:hAnsi="Times New Roman" w:cs="Times New Roman"/>
-                <w:color w:val="000000" w:themeColor="text1"/>
-                <w:spacing w:val="-2"/>
-              </w:rPr>
-              <w:t>Report / Documentation (10)</w:t>
-            </w:r>
-          </w:p>
-        </w:tc>
-      </w:tr>
-      <w:tr>
-        <w:tc>
-          <w:tcPr>
-            <w:tcW w:w="1133" w:type="pct"/>
-          </w:tcPr>
-          <w:p>
-            <w:pPr>
-              <w:spacing w:line="276" w:lineRule="auto"/>
-              <w:rPr>
-                <w:rFonts w:ascii="Times New Roman" w:hAnsi="Times New Roman" w:cs="Times New Roman"/>
-                <w:b/>
-                <w:bCs/>
-                <w:color w:val="000000" w:themeColor="text1"/>
-                <w:spacing w:val="-2"/>
-              </w:rPr>
-            </w:pPr>
-          </w:p>
-        </w:tc>
-        <w:tc>
-          <w:tcPr>
-            <w:tcW w:w="667" w:type="pct"/>
-          </w:tcPr>
-          <w:p>
-            <w:pPr>
-              <w:widowControl/>
-              <w:autoSpaceDE/>
-              <w:autoSpaceDN/>
-              <w:spacing w:line="276" w:lineRule="auto"/>
-              <w:rPr>
-                <w:rFonts w:ascii="Times New Roman" w:hAnsi="Times New Roman" w:cs="Times New Roman"/>
-                <w:b/>
-                <w:bCs/>
-                <w:color w:val="000000" w:themeColor="text1"/>
-                <w:spacing w:val="-2"/>
-                <w:sz w:val="36"/>
-                <w:szCs w:val="36"/>
-              </w:rPr>
-            </w:pPr>
-          </w:p>
-        </w:tc>
-        <w:tc>
-          <w:tcPr>
-            <w:tcW w:w="864" w:type="pct"/>
-          </w:tcPr>
-          <w:p>
-            <w:pPr>
-              <w:widowControl/>
-              <w:autoSpaceDE/>
-              <w:autoSpaceDN/>
-              <w:spacing w:line="276" w:lineRule="auto"/>
-              <w:rPr>
-                <w:rFonts w:ascii="Times New Roman" w:hAnsi="Times New Roman" w:cs="Times New Roman"/>
-                <w:b/>
-                <w:bCs/>
-                <w:color w:val="000000" w:themeColor="text1"/>
-                <w:spacing w:val="-2"/>
-                <w:sz w:val="36"/>
-                <w:szCs w:val="36"/>
-              </w:rPr>
-            </w:pPr>
-          </w:p>
-        </w:tc>
-        <w:tc>
-          <w:tcPr>
-            <w:tcW w:w="592" w:type="pct"/>
-          </w:tcPr>
-          <w:p>
-            <w:pPr>
-              <w:widowControl/>
-              <w:autoSpaceDE/>
-              <w:autoSpaceDN/>
-              <w:spacing w:line="276" w:lineRule="auto"/>
-              <w:rPr>
-                <w:rFonts w:ascii="Times New Roman" w:hAnsi="Times New Roman" w:cs="Times New Roman"/>
-                <w:b/>
-                <w:bCs/>
-                <w:color w:val="000000" w:themeColor="text1"/>
-                <w:spacing w:val="-2"/>
-                <w:sz w:val="36"/>
-                <w:szCs w:val="36"/>
-              </w:rPr>
-            </w:pPr>
-          </w:p>
-        </w:tc>
-        <w:tc>
-          <w:tcPr>
-            <w:tcW w:w="895" w:type="pct"/>
-          </w:tcPr>
-          <w:p>
-            <w:pPr>
-              <w:widowControl/>
-              <w:autoSpaceDE/>
-              <w:autoSpaceDN/>
-              <w:spacing w:line="276" w:lineRule="auto"/>
-              <w:rPr>
-                <w:rFonts w:ascii="Times New Roman" w:hAnsi="Times New Roman" w:cs="Times New Roman"/>
-                <w:b/>
-                <w:bCs/>
-                <w:color w:val="000000" w:themeColor="text1"/>
-                <w:spacing w:val="-2"/>
-                <w:sz w:val="36"/>
-                <w:szCs w:val="36"/>
-              </w:rPr>
-            </w:pPr>
-          </w:p>
-        </w:tc>
-        <w:tc>
-          <w:tcPr>
-            <w:tcW w:w="849" w:type="pct"/>
-          </w:tcPr>
-          <w:p>
-            <w:pPr>
-              <w:widowControl/>
-              <w:autoSpaceDE/>
-              <w:autoSpaceDN/>
-              <w:spacing w:line="276" w:lineRule="auto"/>
-              <w:rPr>
-                <w:rFonts w:ascii="Times New Roman" w:hAnsi="Times New Roman" w:cs="Times New Roman"/>
-                <w:b/>
-                <w:bCs/>
-                <w:color w:val="000000" w:themeColor="text1"/>
-                <w:spacing w:val="-2"/>
-                <w:sz w:val="36"/>
-                <w:szCs w:val="36"/>
-              </w:rPr>
-            </w:pPr>
-          </w:p>
-        </w:tc>
-      </w:tr>
-      <w:tr>
-        <w:tc>
-          <w:tcPr>
-            <w:tcW w:w="1133" w:type="pct"/>
-          </w:tcPr>
-          <w:p>
-            <w:pPr>
-              <w:widowControl/>
-              <w:autoSpaceDE/>
-              <w:autoSpaceDN/>
-              <w:spacing w:line="276" w:lineRule="auto"/>
-              <w:rPr>
-                <w:rFonts w:ascii="Times New Roman" w:hAnsi="Times New Roman" w:cs="Times New Roman"/>
-                <w:b/>
-                <w:bCs/>
-                <w:color w:val="000000" w:themeColor="text1"/>
-                <w:spacing w:val="-2"/>
                 <w:sz w:val="24"/>
                 <w:szCs w:val="24"/>
               </w:rPr>
@@ -1469,6 +1581,7 @@
         </w:rPr>
         <w:t xml:space="preserve"> </w:t>
       </w:r>
+      <w:proofErr w:type="spellStart"/>
       <w:r>
         <w:rPr>
           <w:rFonts w:ascii="Times New Roman" w:hAnsi="Times New Roman" w:cs="Times New Roman"/>
@@ -1476,7 +1589,17 @@
           <w:sz w:val="24"/>
           <w:szCs w:val="24"/>
         </w:rPr>
-        <w:t>Corasick algorithm and Hash Tables</w:t>
+        <w:t>Corasick</w:t>
+      </w:r>
+      <w:proofErr w:type="spellEnd"/>
+      <w:r>
+        <w:rPr>
+          <w:rFonts w:ascii="Times New Roman" w:hAnsi="Times New Roman" w:cs="Times New Roman"/>
+          <w:color w:val="000000" w:themeColor="text1"/>
+          <w:sz w:val="24"/>
+          <w:szCs w:val="24"/>
+        </w:rPr>
+        <w:t xml:space="preserve"> algorithm and Hash Tables</w:t>
       </w:r>
       <w:r>
         <w:rPr>
@@ -1656,8 +1779,19 @@
           <w:bCs/>
           <w:lang w:val="en-GB"/>
         </w:rPr>
-        <w:t>2.1.1 Hash Table (Uthash</w:t>
-      </w:r>
+        <w:t>2.1.1 Hash Table (</w:t>
+      </w:r>
+      <w:proofErr w:type="spellStart"/>
+      <w:r>
+        <w:rPr>
+          <w:rFonts w:ascii="Arial" w:eastAsia="SimSun" w:hAnsi="Arial" w:cs="Times New Roman" w:hint="eastAsia"/>
+          <w:b/>
+          <w:bCs/>
+          <w:lang w:val="en-GB"/>
+        </w:rPr>
+        <w:t>Uthash</w:t>
+      </w:r>
+      <w:proofErr w:type="spellEnd"/>
       <w:r>
         <w:rPr>
           <w:rFonts w:ascii="Arial" w:eastAsia="SimSun" w:hAnsi="Arial" w:cs="Times New Roman"/>
@@ -1693,7 +1827,23 @@
           <w:rFonts w:ascii="Arial" w:eastAsia="SimSun" w:hAnsi="Arial" w:cs="Times New Roman" w:hint="eastAsia"/>
           <w:lang w:val="en-GB"/>
         </w:rPr>
-        <w:t>We used the Uthash library to store all toxic words</w:t>
+        <w:t xml:space="preserve">We used the </w:t>
+      </w:r>
+      <w:proofErr w:type="spellStart"/>
+      <w:r>
+        <w:rPr>
+          <w:rFonts w:ascii="Arial" w:eastAsia="SimSun" w:hAnsi="Arial" w:cs="Times New Roman" w:hint="eastAsia"/>
+          <w:lang w:val="en-GB"/>
+        </w:rPr>
+        <w:t>Uthash</w:t>
+      </w:r>
+      <w:proofErr w:type="spellEnd"/>
+      <w:r>
+        <w:rPr>
+          <w:rFonts w:ascii="Arial" w:eastAsia="SimSun" w:hAnsi="Arial" w:cs="Times New Roman" w:hint="eastAsia"/>
+          <w:lang w:val="en-GB"/>
+        </w:rPr>
+        <w:t xml:space="preserve"> library to store all toxic words</w:t>
       </w:r>
       <w:r>
         <w:rPr>
@@ -1756,21 +1906,87 @@
           <w:rFonts w:ascii="Arial" w:eastAsia="SimSun" w:hAnsi="Arial" w:cs="Times New Roman"/>
           <w:lang w:val="en-GB"/>
         </w:rPr>
-        <w:t>it finds the Node in the table using the key in O(1) time complexity. As we need to find the words the words in the dictionary thousands of times for each file</w:t>
-      </w:r>
-      <w:r>
-        <w:rPr>
-          <w:rFonts w:ascii="Arial" w:eastAsia="SimSun" w:hAnsi="Arial" w:cs="Times New Roman"/>
-          <w:lang w:val="en-GB"/>
-        </w:rPr>
-        <w:t xml:space="preserve"> we process this is very helpful and makes our program extremely fast, efficient and scalable, as lookup in a hashmap is almost always constant (O(1)). </w:t>
-      </w:r>
+        <w:t xml:space="preserve">it finds the Node in the table using the key in </w:t>
+      </w:r>
+      <w:proofErr w:type="gramStart"/>
+      <w:r>
+        <w:rPr>
+          <w:rFonts w:ascii="Arial" w:eastAsia="SimSun" w:hAnsi="Arial" w:cs="Times New Roman"/>
+          <w:lang w:val="en-GB"/>
+        </w:rPr>
+        <w:t>O(</w:t>
+      </w:r>
+      <w:proofErr w:type="gramEnd"/>
+      <w:r>
+        <w:rPr>
+          <w:rFonts w:ascii="Arial" w:eastAsia="SimSun" w:hAnsi="Arial" w:cs="Times New Roman"/>
+          <w:lang w:val="en-GB"/>
+        </w:rPr>
+        <w:t xml:space="preserve">1) time complexity. As we need to find the words the words in the dictionary thousands of times for each </w:t>
+      </w:r>
+      <w:proofErr w:type="gramStart"/>
+      <w:r>
+        <w:rPr>
+          <w:rFonts w:ascii="Arial" w:eastAsia="SimSun" w:hAnsi="Arial" w:cs="Times New Roman"/>
+          <w:lang w:val="en-GB"/>
+        </w:rPr>
+        <w:t>file</w:t>
+      </w:r>
+      <w:proofErr w:type="gramEnd"/>
+      <w:r>
+        <w:rPr>
+          <w:rFonts w:ascii="Arial" w:eastAsia="SimSun" w:hAnsi="Arial" w:cs="Times New Roman"/>
+          <w:lang w:val="en-GB"/>
+        </w:rPr>
+        <w:t xml:space="preserve"> we process this is very helpful and makes our program extremely fast, efficient and scalable, as lookup in a </w:t>
+      </w:r>
+      <w:proofErr w:type="spellStart"/>
+      <w:r>
+        <w:rPr>
+          <w:rFonts w:ascii="Arial" w:eastAsia="SimSun" w:hAnsi="Arial" w:cs="Times New Roman"/>
+          <w:lang w:val="en-GB"/>
+        </w:rPr>
+        <w:t>hashmap</w:t>
+      </w:r>
+      <w:proofErr w:type="spellEnd"/>
+      <w:r>
+        <w:rPr>
+          <w:rFonts w:ascii="Arial" w:eastAsia="SimSun" w:hAnsi="Arial" w:cs="Times New Roman"/>
+          <w:lang w:val="en-GB"/>
+        </w:rPr>
+        <w:t xml:space="preserve"> is almost always constant (</w:t>
+      </w:r>
+      <w:proofErr w:type="gramStart"/>
+      <w:r>
+        <w:rPr>
+          <w:rFonts w:ascii="Arial" w:eastAsia="SimSun" w:hAnsi="Arial" w:cs="Times New Roman"/>
+          <w:lang w:val="en-GB"/>
+        </w:rPr>
+        <w:t>O(</w:t>
+      </w:r>
+      <w:proofErr w:type="gramEnd"/>
+      <w:r>
+        <w:rPr>
+          <w:rFonts w:ascii="Arial" w:eastAsia="SimSun" w:hAnsi="Arial" w:cs="Times New Roman"/>
+          <w:lang w:val="en-GB"/>
+        </w:rPr>
+        <w:t xml:space="preserve">1)). </w:t>
+      </w:r>
+      <w:proofErr w:type="spellStart"/>
       <w:r>
         <w:rPr>
           <w:rFonts w:ascii="Arial" w:eastAsia="SimSun" w:hAnsi="Arial" w:cs="Times New Roman" w:hint="eastAsia"/>
           <w:lang w:val="en-GB"/>
         </w:rPr>
-        <w:t xml:space="preserve">Uthash is </w:t>
+        <w:t>Uthash</w:t>
+      </w:r>
+      <w:proofErr w:type="spellEnd"/>
+      <w:r>
+        <w:rPr>
+          <w:rFonts w:ascii="Arial" w:eastAsia="SimSun" w:hAnsi="Arial" w:cs="Times New Roman" w:hint="eastAsia"/>
+          <w:lang w:val="en-GB"/>
+        </w:rPr>
+        <w:t xml:space="preserve"> is </w:t>
       </w:r>
       <w:r>
         <w:rPr>
@@ -1828,7 +2044,27 @@
           <w:bCs/>
           <w:lang w:val="en-GB"/>
         </w:rPr>
-        <w:t>2.1.2 Aho-Corasick Trie</w:t>
+        <w:t>2.1.2 Aho-</w:t>
+      </w:r>
+      <w:proofErr w:type="spellStart"/>
+      <w:r>
+        <w:rPr>
+          <w:rFonts w:ascii="Arial" w:eastAsia="SimSun" w:hAnsi="Arial" w:cs="Times New Roman" w:hint="eastAsia"/>
+          <w:b/>
+          <w:bCs/>
+          <w:lang w:val="en-GB"/>
+        </w:rPr>
+        <w:t>Corasick</w:t>
+      </w:r>
+      <w:proofErr w:type="spellEnd"/>
+      <w:r>
+        <w:rPr>
+          <w:rFonts w:ascii="Arial" w:eastAsia="SimSun" w:hAnsi="Arial" w:cs="Times New Roman" w:hint="eastAsia"/>
+          <w:b/>
+          <w:bCs/>
+          <w:lang w:val="en-GB"/>
+        </w:rPr>
+        <w:t xml:space="preserve"> Trie</w:t>
       </w:r>
     </w:p>
     <w:p>
@@ -1847,7 +2083,39 @@
           <w:rFonts w:ascii="Arial" w:eastAsia="SimSun" w:hAnsi="Arial" w:cs="Times New Roman" w:hint="eastAsia"/>
           <w:lang w:val="en-GB"/>
         </w:rPr>
-        <w:t>We used a trie with failure links for fast pattern matching. The trie has 256 possible children</w:t>
+        <w:t xml:space="preserve">We used a </w:t>
+      </w:r>
+      <w:proofErr w:type="spellStart"/>
+      <w:r>
+        <w:rPr>
+          <w:rFonts w:ascii="Arial" w:eastAsia="SimSun" w:hAnsi="Arial" w:cs="Times New Roman" w:hint="eastAsia"/>
+          <w:lang w:val="en-GB"/>
+        </w:rPr>
+        <w:t>trie</w:t>
+      </w:r>
+      <w:proofErr w:type="spellEnd"/>
+      <w:r>
+        <w:rPr>
+          <w:rFonts w:ascii="Arial" w:eastAsia="SimSun" w:hAnsi="Arial" w:cs="Times New Roman" w:hint="eastAsia"/>
+          <w:lang w:val="en-GB"/>
+        </w:rPr>
+        <w:t xml:space="preserve"> with failure links for fast pattern matching. The </w:t>
+      </w:r>
+      <w:proofErr w:type="spellStart"/>
+      <w:r>
+        <w:rPr>
+          <w:rFonts w:ascii="Arial" w:eastAsia="SimSun" w:hAnsi="Arial" w:cs="Times New Roman" w:hint="eastAsia"/>
+          <w:lang w:val="en-GB"/>
+        </w:rPr>
+        <w:t>trie</w:t>
+      </w:r>
+      <w:proofErr w:type="spellEnd"/>
+      <w:r>
+        <w:rPr>
+          <w:rFonts w:ascii="Arial" w:eastAsia="SimSun" w:hAnsi="Arial" w:cs="Times New Roman" w:hint="eastAsia"/>
+          <w:lang w:val="en-GB"/>
+        </w:rPr>
+        <w:t xml:space="preserve"> has 256 possible children</w:t>
       </w:r>
       <w:r>
         <w:rPr>
@@ -1896,14 +2164,60 @@
           <w:rFonts w:ascii="Arial" w:eastAsia="SimSun" w:hAnsi="Arial" w:cs="Times New Roman"/>
           <w:lang w:val="en-GB"/>
         </w:rPr>
-        <w:t xml:space="preserve"> The time complexity of using the trie is O(N+M).</w:t>
-      </w:r>
-      <w:r>
-        <w:rPr>
-          <w:rFonts w:ascii="Arial" w:eastAsia="SimSun" w:hAnsi="Arial" w:cs="Times New Roman"/>
-          <w:lang w:val="en-GB"/>
-        </w:rPr>
-        <w:t xml:space="preserve"> Figure 1.0 shows an example trie data structre.</w:t>
+        <w:t xml:space="preserve"> The time complexity of using the </w:t>
+      </w:r>
+      <w:proofErr w:type="spellStart"/>
+      <w:r>
+        <w:rPr>
+          <w:rFonts w:ascii="Arial" w:eastAsia="SimSun" w:hAnsi="Arial" w:cs="Times New Roman"/>
+          <w:lang w:val="en-GB"/>
+        </w:rPr>
+        <w:t>trie</w:t>
+      </w:r>
+      <w:proofErr w:type="spellEnd"/>
+      <w:r>
+        <w:rPr>
+          <w:rFonts w:ascii="Arial" w:eastAsia="SimSun" w:hAnsi="Arial" w:cs="Times New Roman"/>
+          <w:lang w:val="en-GB"/>
+        </w:rPr>
+        <w:t xml:space="preserve"> is O(N+M).</w:t>
+      </w:r>
+      <w:r>
+        <w:rPr>
+          <w:rFonts w:ascii="Arial" w:eastAsia="SimSun" w:hAnsi="Arial" w:cs="Times New Roman"/>
+          <w:lang w:val="en-GB"/>
+        </w:rPr>
+        <w:t xml:space="preserve"> Figure 1.0 shows an example </w:t>
+      </w:r>
+      <w:proofErr w:type="spellStart"/>
+      <w:r>
+        <w:rPr>
+          <w:rFonts w:ascii="Arial" w:eastAsia="SimSun" w:hAnsi="Arial" w:cs="Times New Roman"/>
+          <w:lang w:val="en-GB"/>
+        </w:rPr>
+        <w:t>trie</w:t>
+      </w:r>
+      <w:proofErr w:type="spellEnd"/>
+      <w:r>
+        <w:rPr>
+          <w:rFonts w:ascii="Arial" w:eastAsia="SimSun" w:hAnsi="Arial" w:cs="Times New Roman"/>
+          <w:lang w:val="en-GB"/>
+        </w:rPr>
+        <w:t xml:space="preserve"> data </w:t>
+      </w:r>
+      <w:r>
+        <w:rPr>
+          <w:rFonts w:ascii="Arial" w:eastAsia="SimSun" w:hAnsi="Arial" w:cs="Times New Roman"/>
+          <w:lang w:val="en-GB"/>
+        </w:rPr>
+        <w:t>structure</w:t>
+      </w:r>
+      <w:r>
+        <w:rPr>
+          <w:rFonts w:ascii="Arial" w:eastAsia="SimSun" w:hAnsi="Arial" w:cs="Times New Roman"/>
+          <w:lang w:val="en-GB"/>
+        </w:rPr>
+        <w:t>.</w:t>
       </w:r>
     </w:p>
     <w:p>
@@ -1945,7 +2259,53 @@
           <w:rFonts w:ascii="Arial" w:eastAsia="SimSun" w:hAnsi="Arial" w:cs="Times New Roman"/>
           <w:lang w:val="en-GB"/>
         </w:rPr>
-        <w:t>Our Program also uses many small structs to mange the hashmap, file statistics, and the trie data structure.</w:t>
+        <w:t xml:space="preserve">Our Program also uses many small structs to </w:t>
+      </w:r>
+      <w:r>
+        <w:rPr>
+          <w:rFonts w:ascii="Arial" w:eastAsia="SimSun" w:hAnsi="Arial" w:cs="Times New Roman"/>
+          <w:lang w:val="en-GB"/>
+        </w:rPr>
+        <w:t>manage</w:t>
+      </w:r>
+      <w:r>
+        <w:rPr>
+          <w:rFonts w:ascii="Arial" w:eastAsia="SimSun" w:hAnsi="Arial" w:cs="Times New Roman"/>
+          <w:lang w:val="en-GB"/>
+        </w:rPr>
+        <w:t xml:space="preserve"> the </w:t>
+      </w:r>
+      <w:proofErr w:type="spellStart"/>
+      <w:r>
+        <w:rPr>
+          <w:rFonts w:ascii="Arial" w:eastAsia="SimSun" w:hAnsi="Arial" w:cs="Times New Roman"/>
+          <w:lang w:val="en-GB"/>
+        </w:rPr>
+        <w:t>hashmap</w:t>
+      </w:r>
+      <w:proofErr w:type="spellEnd"/>
+      <w:r>
+        <w:rPr>
+          <w:rFonts w:ascii="Arial" w:eastAsia="SimSun" w:hAnsi="Arial" w:cs="Times New Roman"/>
+          <w:lang w:val="en-GB"/>
+        </w:rPr>
+        <w:t xml:space="preserve">, file statistics, and the </w:t>
+      </w:r>
+      <w:proofErr w:type="spellStart"/>
+      <w:r>
+        <w:rPr>
+          <w:rFonts w:ascii="Arial" w:eastAsia="SimSun" w:hAnsi="Arial" w:cs="Times New Roman"/>
+          <w:lang w:val="en-GB"/>
+        </w:rPr>
+        <w:t>trie</w:t>
+      </w:r>
+      <w:proofErr w:type="spellEnd"/>
+      <w:r>
+        <w:rPr>
+          <w:rFonts w:ascii="Arial" w:eastAsia="SimSun" w:hAnsi="Arial" w:cs="Times New Roman"/>
+          <w:lang w:val="en-GB"/>
+        </w:rPr>
+        <w:t xml:space="preserve"> data structure.</w:t>
       </w:r>
     </w:p>
     <w:p>
@@ -2019,7 +2379,21 @@
           <w:lang w:val="en-GB"/>
         </w:rPr>
         <w:br/>
-        <w:t xml:space="preserve">For .csv, the program reads the header, counts the columns, and asks the user which column to analyze. </w:t>
+        <w:t xml:space="preserve">For .csv, the program reads the header, counts the columns, and asks the user which column to </w:t>
+      </w:r>
+      <w:r>
+        <w:rPr>
+          <w:rFonts w:ascii="Arial" w:eastAsia="SimSun" w:hAnsi="Arial" w:cs="Times New Roman"/>
+          <w:lang w:val="en-GB"/>
+        </w:rPr>
+        <w:t>analyse</w:t>
+      </w:r>
+      <w:r>
+        <w:rPr>
+          <w:rFonts w:ascii="Arial" w:eastAsia="SimSun" w:hAnsi="Arial" w:cs="Times New Roman" w:hint="eastAsia"/>
+          <w:lang w:val="en-GB"/>
+        </w:rPr>
+        <w:t xml:space="preserve">. </w:t>
       </w:r>
       <w:r>
         <w:rPr>
@@ -2069,7 +2443,23 @@
           <w:lang w:val="en-GB"/>
         </w:rPr>
         <w:lastRenderedPageBreak/>
-        <w:t xml:space="preserve">We use one function, normalize_inplace, to </w:t>
+        <w:t xml:space="preserve">We use one function, </w:t>
+      </w:r>
+      <w:proofErr w:type="spellStart"/>
+      <w:r>
+        <w:rPr>
+          <w:rFonts w:ascii="Arial" w:eastAsia="SimSun" w:hAnsi="Arial" w:cs="Times New Roman" w:hint="eastAsia"/>
+          <w:lang w:val="en-GB"/>
+        </w:rPr>
+        <w:t>normalize_inplace</w:t>
+      </w:r>
+      <w:proofErr w:type="spellEnd"/>
+      <w:r>
+        <w:rPr>
+          <w:rFonts w:ascii="Arial" w:eastAsia="SimSun" w:hAnsi="Arial" w:cs="Times New Roman" w:hint="eastAsia"/>
+          <w:lang w:val="en-GB"/>
+        </w:rPr>
+        <w:t xml:space="preserve">, to </w:t>
       </w:r>
       <w:r>
         <w:rPr>
@@ -2184,27 +2574,100 @@
         </w:rPr>
         <w:t xml:space="preserve"> </w:t>
       </w:r>
+      <w:proofErr w:type="spellStart"/>
       <w:r>
         <w:rPr>
           <w:rFonts w:ascii="Arial" w:eastAsia="SimSun" w:hAnsi="Arial" w:cs="Times New Roman" w:hint="eastAsia"/>
           <w:lang w:val="en-GB"/>
         </w:rPr>
-        <w:t>Corasick trie. Failure links are built using a queue.</w:t>
-      </w:r>
+        <w:t>Corasick</w:t>
+      </w:r>
+      <w:proofErr w:type="spellEnd"/>
       <w:r>
         <w:rPr>
           <w:rFonts w:ascii="Arial" w:eastAsia="SimSun" w:hAnsi="Arial" w:cs="Times New Roman" w:hint="eastAsia"/>
           <w:lang w:val="en-GB"/>
         </w:rPr>
+        <w:t xml:space="preserve"> </w:t>
+      </w:r>
+      <w:proofErr w:type="spellStart"/>
+      <w:r>
+        <w:rPr>
+          <w:rFonts w:ascii="Arial" w:eastAsia="SimSun" w:hAnsi="Arial" w:cs="Times New Roman" w:hint="eastAsia"/>
+          <w:lang w:val="en-GB"/>
+        </w:rPr>
+        <w:t>trie</w:t>
+      </w:r>
+      <w:proofErr w:type="spellEnd"/>
+      <w:r>
+        <w:rPr>
+          <w:rFonts w:ascii="Arial" w:eastAsia="SimSun" w:hAnsi="Arial" w:cs="Times New Roman" w:hint="eastAsia"/>
+          <w:lang w:val="en-GB"/>
+        </w:rPr>
+        <w:t>. Failure links are built using a queue.</w:t>
+      </w:r>
+      <w:r>
+        <w:rPr>
+          <w:rFonts w:ascii="Arial" w:eastAsia="SimSun" w:hAnsi="Arial" w:cs="Times New Roman" w:hint="eastAsia"/>
+          <w:lang w:val="en-GB"/>
+        </w:rPr>
         <w:br/>
-        <w:t xml:space="preserve">When scanning text, the program walks through the trie. </w:t>
-      </w:r>
-      <w:r>
-        <w:rPr>
-          <w:rFonts w:ascii="Arial" w:eastAsia="SimSun" w:hAnsi="Arial" w:cs="Times New Roman"/>
-          <w:lang w:val="en-GB"/>
-        </w:rPr>
-        <w:t>If while traversing the program encounters a node that has an output it uses that output as a key, checks the hashmap and increments and corresponding node in the hashmap.</w:t>
+        <w:t xml:space="preserve">When scanning text, the program walks through the </w:t>
+      </w:r>
+      <w:proofErr w:type="spellStart"/>
+      <w:r>
+        <w:rPr>
+          <w:rFonts w:ascii="Arial" w:eastAsia="SimSun" w:hAnsi="Arial" w:cs="Times New Roman" w:hint="eastAsia"/>
+          <w:lang w:val="en-GB"/>
+        </w:rPr>
+        <w:t>trie</w:t>
+      </w:r>
+      <w:proofErr w:type="spellEnd"/>
+      <w:r>
+        <w:rPr>
+          <w:rFonts w:ascii="Arial" w:eastAsia="SimSun" w:hAnsi="Arial" w:cs="Times New Roman" w:hint="eastAsia"/>
+          <w:lang w:val="en-GB"/>
+        </w:rPr>
+        <w:t xml:space="preserve">. </w:t>
+      </w:r>
+      <w:r>
+        <w:rPr>
+          <w:rFonts w:ascii="Arial" w:eastAsia="SimSun" w:hAnsi="Arial" w:cs="Times New Roman"/>
+          <w:lang w:val="en-GB"/>
+        </w:rPr>
+        <w:t xml:space="preserve">If while traversing the program encounters a node that has an output it uses that output as a key, checks the </w:t>
+      </w:r>
+      <w:proofErr w:type="spellStart"/>
+      <w:r>
+        <w:rPr>
+          <w:rFonts w:ascii="Arial" w:eastAsia="SimSun" w:hAnsi="Arial" w:cs="Times New Roman"/>
+          <w:lang w:val="en-GB"/>
+        </w:rPr>
+        <w:t>hashmap</w:t>
+      </w:r>
+      <w:proofErr w:type="spellEnd"/>
+      <w:r>
+        <w:rPr>
+          <w:rFonts w:ascii="Arial" w:eastAsia="SimSun" w:hAnsi="Arial" w:cs="Times New Roman"/>
+          <w:lang w:val="en-GB"/>
+        </w:rPr>
+        <w:t xml:space="preserve"> and increments and corresponding node in the </w:t>
+      </w:r>
+      <w:proofErr w:type="spellStart"/>
+      <w:r>
+        <w:rPr>
+          <w:rFonts w:ascii="Arial" w:eastAsia="SimSun" w:hAnsi="Arial" w:cs="Times New Roman"/>
+          <w:lang w:val="en-GB"/>
+        </w:rPr>
+        <w:t>hashmap</w:t>
+      </w:r>
+      <w:proofErr w:type="spellEnd"/>
+      <w:r>
+        <w:rPr>
+          <w:rFonts w:ascii="Arial" w:eastAsia="SimSun" w:hAnsi="Arial" w:cs="Times New Roman"/>
+          <w:lang w:val="en-GB"/>
+        </w:rPr>
+        <w:t>.</w:t>
       </w:r>
     </w:p>
     <w:p>
@@ -2246,7 +2709,15 @@
           <w:rFonts w:ascii="Arial" w:eastAsia="SimSun" w:hAnsi="Arial" w:cs="Times New Roman" w:hint="eastAsia"/>
           <w:lang w:val="en-GB"/>
         </w:rPr>
-        <w:t>After processing a file, we sort the hash table using Uthash</w:t>
+        <w:t xml:space="preserve">After processing a file, we sort the hash table using </w:t>
+      </w:r>
+      <w:proofErr w:type="spellStart"/>
+      <w:r>
+        <w:rPr>
+          <w:rFonts w:ascii="Arial" w:eastAsia="SimSun" w:hAnsi="Arial" w:cs="Times New Roman" w:hint="eastAsia"/>
+          <w:lang w:val="en-GB"/>
+        </w:rPr>
+        <w:t>Uthash</w:t>
       </w:r>
       <w:r>
         <w:rPr>
@@ -2260,7 +2731,15 @@
           <w:rFonts w:ascii="Arial" w:eastAsia="SimSun" w:hAnsi="Arial" w:cs="Times New Roman" w:hint="eastAsia"/>
           <w:lang w:val="en-GB"/>
         </w:rPr>
-        <w:t>s buil</w:t>
+        <w:t>s</w:t>
+      </w:r>
+      <w:proofErr w:type="spellEnd"/>
+      <w:r>
+        <w:rPr>
+          <w:rFonts w:ascii="Arial" w:eastAsia="SimSun" w:hAnsi="Arial" w:cs="Times New Roman" w:hint="eastAsia"/>
+          <w:lang w:val="en-GB"/>
+        </w:rPr>
+        <w:t xml:space="preserve"> buil</w:t>
       </w:r>
       <w:r>
         <w:rPr>
@@ -2274,8 +2753,17 @@
           <w:rFonts w:ascii="Arial" w:eastAsia="SimSun" w:hAnsi="Arial" w:cs="Times New Roman" w:hint="eastAsia"/>
           <w:lang w:val="en-GB"/>
         </w:rPr>
-        <w:t>in mergesort</w:t>
-      </w:r>
+        <w:t xml:space="preserve">in </w:t>
+      </w:r>
+      <w:proofErr w:type="spellStart"/>
+      <w:r>
+        <w:rPr>
+          <w:rFonts w:ascii="Arial" w:eastAsia="SimSun" w:hAnsi="Arial" w:cs="Times New Roman" w:hint="eastAsia"/>
+          <w:lang w:val="en-GB"/>
+        </w:rPr>
+        <w:t>mergesort</w:t>
+      </w:r>
+      <w:proofErr w:type="spellEnd"/>
       <w:r>
         <w:rPr>
           <w:rFonts w:ascii="Arial" w:eastAsia="SimSun" w:hAnsi="Arial" w:cs="Times New Roman"/>
@@ -2337,7 +2825,23 @@
           <w:rFonts w:ascii="Arial" w:eastAsia="SimSun" w:hAnsi="Arial" w:cs="Times New Roman" w:hint="eastAsia"/>
           <w:lang w:val="en-GB"/>
         </w:rPr>
-        <w:t>We checked all memory allocations to make sure nothing is leaked. All trie nodes and hash table entries are freed at the end</w:t>
+        <w:t xml:space="preserve">We checked all memory allocations to make sure nothing is leaked. All </w:t>
+      </w:r>
+      <w:proofErr w:type="spellStart"/>
+      <w:r>
+        <w:rPr>
+          <w:rFonts w:ascii="Arial" w:eastAsia="SimSun" w:hAnsi="Arial" w:cs="Times New Roman" w:hint="eastAsia"/>
+          <w:lang w:val="en-GB"/>
+        </w:rPr>
+        <w:t>trie</w:t>
+      </w:r>
+      <w:proofErr w:type="spellEnd"/>
+      <w:r>
+        <w:rPr>
+          <w:rFonts w:ascii="Arial" w:eastAsia="SimSun" w:hAnsi="Arial" w:cs="Times New Roman" w:hint="eastAsia"/>
+          <w:lang w:val="en-GB"/>
+        </w:rPr>
+        <w:t xml:space="preserve"> nodes and hash table entries are freed at the end</w:t>
       </w:r>
       <w:r>
         <w:rPr>
@@ -2393,7 +2897,35 @@
           <w:rFonts w:ascii="Arial" w:eastAsia="SimSun" w:hAnsi="Arial" w:cs="Times New Roman"/>
           <w:lang w:val="en-GB"/>
         </w:rPr>
-        <w:t>The program first asks the user if he wants to analyze a file or exit the program, if the user enters 1 the program asks the user for a file name. Then the program processes the file and provides the user with a few options on what to do. The user can then choose any of those options or choose or analyze another file.</w:t>
+        <w:t xml:space="preserve">The program first asks the user if he wants to </w:t>
+      </w:r>
+      <w:r>
+        <w:rPr>
+          <w:rFonts w:ascii="Arial" w:eastAsia="SimSun" w:hAnsi="Arial" w:cs="Times New Roman"/>
+          <w:lang w:val="en-GB"/>
+        </w:rPr>
+        <w:t>analyse</w:t>
+      </w:r>
+      <w:r>
+        <w:rPr>
+          <w:rFonts w:ascii="Arial" w:eastAsia="SimSun" w:hAnsi="Arial" w:cs="Times New Roman"/>
+          <w:lang w:val="en-GB"/>
+        </w:rPr>
+        <w:t xml:space="preserve"> a file or exit the program, if the user enters 1 the program asks the user for a file name. Then the program processes the file and provides the user with a few options on what to do. The user can then choose any of those options or choose or </w:t>
+      </w:r>
+      <w:r>
+        <w:rPr>
+          <w:rFonts w:ascii="Arial" w:eastAsia="SimSun" w:hAnsi="Arial" w:cs="Times New Roman"/>
+          <w:lang w:val="en-GB"/>
+        </w:rPr>
+        <w:t>analyse</w:t>
+      </w:r>
+      <w:r>
+        <w:rPr>
+          <w:rFonts w:ascii="Arial" w:eastAsia="SimSun" w:hAnsi="Arial" w:cs="Times New Roman"/>
+          <w:lang w:val="en-GB"/>
+        </w:rPr>
+        <w:t xml:space="preserve"> another file.</w:t>
       </w:r>
     </w:p>
     <w:p>
@@ -2543,7 +3075,29 @@
           <w:lang w:val="en-GB"/>
         </w:rPr>
         <w:br/>
-        <w:t>Another challenge was getting the Aho-Corasick failure links right. Some shorter words were skipped when longer ones were present. Rechecking the algorithm and adjusting the failure logic solved this.</w:t>
+        <w:t>Another challenge was getting the Aho-</w:t>
+      </w:r>
+      <w:proofErr w:type="spellStart"/>
+      <w:r>
+        <w:rPr>
+          <w:rFonts w:ascii="Times New Roman" w:hAnsi="Times New Roman" w:cs="Times New Roman" w:hint="eastAsia"/>
+          <w:color w:val="000000" w:themeColor="text1"/>
+          <w:sz w:val="24"/>
+          <w:szCs w:val="24"/>
+          <w:lang w:val="en-GB"/>
+        </w:rPr>
+        <w:t>Corasick</w:t>
+      </w:r>
+      <w:proofErr w:type="spellEnd"/>
+      <w:r>
+        <w:rPr>
+          <w:rFonts w:ascii="Times New Roman" w:hAnsi="Times New Roman" w:cs="Times New Roman" w:hint="eastAsia"/>
+          <w:color w:val="000000" w:themeColor="text1"/>
+          <w:sz w:val="24"/>
+          <w:szCs w:val="24"/>
+          <w:lang w:val="en-GB"/>
+        </w:rPr>
+        <w:t xml:space="preserve"> failure links right. Some shorter words were skipped when longer ones were present. Rechecking the algorithm and adjusting the failure logic solved this.</w:t>
       </w:r>
     </w:p>
     <w:p>
@@ -2609,7 +3163,93 @@
           <w:lang w:val="en-GB"/>
         </w:rPr>
         <w:br/>
-        <w:t xml:space="preserve">We also realized that choosing the right algorithm matters a lot. Our first approach used strstr for each word, which was extremely slow. After using Aho-Corasick, the </w:t>
+        <w:t xml:space="preserve">We also realized that choosing the right algorithm matters a lot. Our first approach used </w:t>
+      </w:r>
+      <w:proofErr w:type="spellStart"/>
+      <w:r>
+        <w:rPr>
+          <w:rFonts w:ascii="Times New Roman" w:hAnsi="Times New Roman" w:cs="Times New Roman" w:hint="eastAsia"/>
+          <w:color w:val="000000" w:themeColor="text1"/>
+          <w:sz w:val="24"/>
+          <w:szCs w:val="24"/>
+          <w:lang w:val="en-GB"/>
+        </w:rPr>
+        <w:t>strstr</w:t>
+      </w:r>
+      <w:proofErr w:type="spellEnd"/>
+      <w:r>
+        <w:rPr>
+          <w:rFonts w:ascii="Times New Roman" w:hAnsi="Times New Roman" w:cs="Times New Roman" w:hint="eastAsia"/>
+          <w:color w:val="000000" w:themeColor="text1"/>
+          <w:sz w:val="24"/>
+          <w:szCs w:val="24"/>
+          <w:lang w:val="en-GB"/>
+        </w:rPr>
+        <w:t xml:space="preserve"> for each word, which was extremely slow</w:t>
+      </w:r>
+      <w:r>
+        <w:rPr>
+          <w:rFonts w:ascii="Times New Roman" w:hAnsi="Times New Roman" w:cs="Times New Roman"/>
+          <w:color w:val="000000" w:themeColor="text1"/>
+          <w:sz w:val="24"/>
+          <w:szCs w:val="24"/>
+          <w:lang w:val="en-GB"/>
+        </w:rPr>
+        <w:t xml:space="preserve"> </w:t>
+      </w:r>
+      <w:proofErr w:type="gramStart"/>
+      <w:r>
+        <w:rPr>
+          <w:rFonts w:ascii="Times New Roman" w:hAnsi="Times New Roman" w:cs="Times New Roman"/>
+          <w:color w:val="000000" w:themeColor="text1"/>
+          <w:sz w:val="24"/>
+          <w:szCs w:val="24"/>
+          <w:lang w:val="en-GB"/>
+        </w:rPr>
+        <w:t>O(</w:t>
+      </w:r>
+      <w:proofErr w:type="gramEnd"/>
+      <w:r>
+        <w:rPr>
+          <w:rFonts w:ascii="Times New Roman" w:hAnsi="Times New Roman" w:cs="Times New Roman"/>
+          <w:color w:val="000000" w:themeColor="text1"/>
+          <w:sz w:val="24"/>
+          <w:szCs w:val="24"/>
+          <w:lang w:val="en-GB"/>
+        </w:rPr>
+        <w:t>N * M)</w:t>
+      </w:r>
+      <w:r>
+        <w:rPr>
+          <w:rFonts w:ascii="Times New Roman" w:hAnsi="Times New Roman" w:cs="Times New Roman" w:hint="eastAsia"/>
+          <w:color w:val="000000" w:themeColor="text1"/>
+          <w:sz w:val="24"/>
+          <w:szCs w:val="24"/>
+          <w:lang w:val="en-GB"/>
+        </w:rPr>
+        <w:t>. After using Aho-</w:t>
+      </w:r>
+      <w:proofErr w:type="spellStart"/>
+      <w:r>
+        <w:rPr>
+          <w:rFonts w:ascii="Times New Roman" w:hAnsi="Times New Roman" w:cs="Times New Roman" w:hint="eastAsia"/>
+          <w:color w:val="000000" w:themeColor="text1"/>
+          <w:sz w:val="24"/>
+          <w:szCs w:val="24"/>
+          <w:lang w:val="en-GB"/>
+        </w:rPr>
+        <w:t>Corasick</w:t>
+      </w:r>
+      <w:proofErr w:type="spellEnd"/>
+      <w:r>
+        <w:rPr>
+          <w:rFonts w:ascii="Times New Roman" w:hAnsi="Times New Roman" w:cs="Times New Roman" w:hint="eastAsia"/>
+          <w:color w:val="000000" w:themeColor="text1"/>
+          <w:sz w:val="24"/>
+          <w:szCs w:val="24"/>
+          <w:lang w:val="en-GB"/>
+        </w:rPr>
+        <w:t xml:space="preserve">, the </w:t>
       </w:r>
       <w:r>
         <w:rPr>
@@ -2999,12 +3639,14 @@
           <w:rFonts w:ascii="Times New Roman" w:hAnsi="Times New Roman" w:cs="Times New Roman"/>
         </w:rPr>
       </w:pPr>
+      <w:proofErr w:type="spellStart"/>
       <w:r>
         <w:rPr>
           <w:rFonts w:ascii="Times New Roman" w:hAnsi="Times New Roman" w:cs="Times New Roman"/>
         </w:rPr>
         <w:t>CMake</w:t>
       </w:r>
+      <w:proofErr w:type="spellEnd"/>
       <w:r>
         <w:rPr>
           <w:rFonts w:ascii="Times New Roman" w:hAnsi="Times New Roman" w:cs="Times New Roman"/>
@@ -3100,23 +3742,31 @@
     <w:p>
       <w:pPr>
         <w:rPr>
-          <w:lang w:eastAsia="zh-CN"/>
-        </w:rPr>
-      </w:pPr>
-      <w:r>
-        <w:rPr>
-          <w:lang w:eastAsia="zh-CN"/>
-        </w:rPr>
-        <w:t xml:space="preserve">This is from the github </w:t>
-      </w:r>
-      <w:r>
-        <w:rPr>
           <w:rFonts w:ascii="Times New Roman" w:hAnsi="Times New Roman" w:cs="Times New Roman"/>
           <w:color w:val="000000" w:themeColor="text1"/>
           <w:sz w:val="24"/>
           <w:szCs w:val="24"/>
         </w:rPr>
-        <w:t>r</w:t>
+      </w:pPr>
+      <w:r>
+        <w:rPr>
+          <w:lang w:eastAsia="zh-CN"/>
+        </w:rPr>
+        <w:t xml:space="preserve">This is from the </w:t>
+      </w:r>
+      <w:proofErr w:type="spellStart"/>
+      <w:r>
+        <w:rPr>
+          <w:lang w:eastAsia="zh-CN"/>
+        </w:rPr>
+        <w:t>github</w:t>
+      </w:r>
+      <w:proofErr w:type="spellEnd"/>
+      <w:r>
+        <w:rPr>
+          <w:lang w:eastAsia="zh-CN"/>
+        </w:rPr>
+        <w:t xml:space="preserve"> </w:t>
       </w:r>
       <w:r>
         <w:rPr>
@@ -3125,7 +3775,7 @@
           <w:sz w:val="24"/>
           <w:szCs w:val="24"/>
         </w:rPr>
-        <w:t>epository</w:t>
+        <w:t>r</w:t>
       </w:r>
       <w:r>
         <w:rPr>
@@ -3134,7 +3784,7 @@
           <w:sz w:val="24"/>
           <w:szCs w:val="24"/>
         </w:rPr>
-        <w:t>, copy these comm</w:t>
+        <w:t>epository</w:t>
       </w:r>
       <w:r>
         <w:rPr>
@@ -3143,7 +3793,7 @@
           <w:sz w:val="24"/>
           <w:szCs w:val="24"/>
         </w:rPr>
-        <w:t>a</w:t>
+        <w:t>, copy these comm</w:t>
       </w:r>
       <w:r>
         <w:rPr>
@@ -3152,7 +3802,7 @@
           <w:sz w:val="24"/>
           <w:szCs w:val="24"/>
         </w:rPr>
-        <w:t>nds after cloning the r</w:t>
+        <w:t>a</w:t>
       </w:r>
       <w:r>
         <w:rPr>
@@ -3161,7 +3811,7 @@
           <w:sz w:val="24"/>
           <w:szCs w:val="24"/>
         </w:rPr>
-        <w:t>epository</w:t>
+        <w:t>nds after cloning the r</w:t>
       </w:r>
       <w:r>
         <w:rPr>
@@ -3170,7 +3820,52 @@
           <w:sz w:val="24"/>
           <w:szCs w:val="24"/>
         </w:rPr>
+        <w:t>epository</w:t>
+      </w:r>
+      <w:r>
+        <w:rPr>
+          <w:rFonts w:ascii="Times New Roman" w:hAnsi="Times New Roman" w:cs="Times New Roman"/>
+          <w:color w:val="000000" w:themeColor="text1"/>
+          <w:sz w:val="24"/>
+          <w:szCs w:val="24"/>
+        </w:rPr>
         <w:t>. This will automatically compile and run the code.</w:t>
+      </w:r>
+    </w:p>
+    <w:p>
+      <w:pPr>
+        <w:rPr>
+          <w:lang w:eastAsia="zh-CN"/>
+        </w:rPr>
+      </w:pPr>
+      <w:r>
+        <w:rPr>
+          <w:rFonts w:ascii="Times New Roman" w:hAnsi="Times New Roman" w:cs="Times New Roman"/>
+          <w:color w:val="000000" w:themeColor="text1"/>
+          <w:sz w:val="24"/>
+          <w:szCs w:val="24"/>
+        </w:rPr>
+        <w:t xml:space="preserve">The program should only be run from the Project root (not from build, data, or </w:t>
+      </w:r>
+      <w:proofErr w:type="spellStart"/>
+      <w:r>
+        <w:rPr>
+          <w:rFonts w:ascii="Times New Roman" w:hAnsi="Times New Roman" w:cs="Times New Roman"/>
+          <w:color w:val="000000" w:themeColor="text1"/>
+          <w:sz w:val="24"/>
+          <w:szCs w:val="24"/>
+        </w:rPr>
+        <w:t>src</w:t>
+      </w:r>
+      <w:proofErr w:type="spellEnd"/>
+      <w:r>
+        <w:rPr>
+          <w:rFonts w:ascii="Times New Roman" w:hAnsi="Times New Roman" w:cs="Times New Roman"/>
+          <w:color w:val="000000" w:themeColor="text1"/>
+          <w:sz w:val="24"/>
+          <w:szCs w:val="24"/>
+        </w:rPr>
+        <w:t xml:space="preserve"> directory) as the relative path to the toxic and stop word dictionaries are hardcoded.</w:t>
       </w:r>
     </w:p>
     <w:p>
@@ -3201,6 +3896,7 @@
           <w:lang w:val="en-US" w:eastAsia="en-US"/>
           <w14:ligatures w14:val="none"/>
         </w:rPr>
+        <w:lastRenderedPageBreak/>
         <w:t>GitHub Link &amp; Video Link</w:t>
       </w:r>
     </w:p>
@@ -3223,36 +3919,84 @@
         </w:rPr>
         <w:t xml:space="preserve">GitHub Repository: </w:t>
       </w:r>
-      <w:r>
+      <w:hyperlink r:id="rId8" w:history="1">
+        <w:r>
+          <w:rPr>
+            <w:rStyle w:val="Hyperlink"/>
+            <w:rFonts w:ascii="Times New Roman" w:hAnsi="Times New Roman" w:cs="Times New Roman"/>
+            <w:sz w:val="24"/>
+            <w:szCs w:val="24"/>
+          </w:rPr>
+          <w:t>https://github.</w:t>
+        </w:r>
+        <w:r>
+          <w:rPr>
+            <w:rStyle w:val="Hyperlink"/>
+            <w:rFonts w:ascii="Times New Roman" w:hAnsi="Times New Roman" w:cs="Times New Roman"/>
+            <w:sz w:val="24"/>
+            <w:szCs w:val="24"/>
+          </w:rPr>
+          <w:t>c</w:t>
+        </w:r>
+        <w:r>
+          <w:rPr>
+            <w:rStyle w:val="Hyperlink"/>
+            <w:rFonts w:ascii="Times New Roman" w:hAnsi="Times New Roman" w:cs="Times New Roman"/>
+            <w:sz w:val="24"/>
+            <w:szCs w:val="24"/>
+          </w:rPr>
+          <w:t>om/r0pc/prog_ass1.git</w:t>
+        </w:r>
+      </w:hyperlink>
+    </w:p>
+    <w:p>
+      <w:pPr>
+        <w:spacing w:line="276" w:lineRule="auto"/>
         <w:rPr>
           <w:rFonts w:ascii="Times New Roman" w:hAnsi="Times New Roman" w:cs="Times New Roman"/>
           <w:color w:val="000000" w:themeColor="text1"/>
           <w:sz w:val="24"/>
           <w:szCs w:val="24"/>
         </w:rPr>
-        <w:t>https://github.com/r0pc/prog_ass1.git</w:t>
-      </w:r>
-    </w:p>
-    <w:p>
-      <w:pPr>
-        <w:spacing w:line="276" w:lineRule="auto"/>
+      </w:pPr>
+      <w:r>
         <w:rPr>
           <w:rFonts w:ascii="Times New Roman" w:hAnsi="Times New Roman" w:cs="Times New Roman"/>
           <w:color w:val="000000" w:themeColor="text1"/>
           <w:sz w:val="24"/>
           <w:szCs w:val="24"/>
         </w:rPr>
-      </w:pPr>
-      <w:r>
-        <w:rPr>
-          <w:rFonts w:ascii="Times New Roman" w:hAnsi="Times New Roman" w:cs="Times New Roman"/>
-          <w:color w:val="000000" w:themeColor="text1"/>
-          <w:sz w:val="24"/>
-          <w:szCs w:val="24"/>
-        </w:rPr>
-        <w:lastRenderedPageBreak/>
-        <w:t>Video Presentation Link: ______________________</w:t>
-      </w:r>
+        <w:t xml:space="preserve">Video Presentation Link: </w:t>
+      </w:r>
+      <w:hyperlink r:id="rId9" w:history="1">
+        <w:r>
+          <w:rPr>
+            <w:rStyle w:val="Hyperlink"/>
+            <w:rFonts w:ascii="Times New Roman" w:hAnsi="Times New Roman" w:cs="Times New Roman"/>
+            <w:sz w:val="24"/>
+            <w:szCs w:val="24"/>
+          </w:rPr>
+          <w:t>https://drive.goo</w:t>
+        </w:r>
+        <w:r>
+          <w:rPr>
+            <w:rStyle w:val="Hyperlink"/>
+            <w:rFonts w:ascii="Times New Roman" w:hAnsi="Times New Roman" w:cs="Times New Roman"/>
+            <w:sz w:val="24"/>
+            <w:szCs w:val="24"/>
+          </w:rPr>
+          <w:t>g</w:t>
+        </w:r>
+        <w:r>
+          <w:rPr>
+            <w:rStyle w:val="Hyperlink"/>
+            <w:rFonts w:ascii="Times New Roman" w:hAnsi="Times New Roman" w:cs="Times New Roman"/>
+            <w:sz w:val="24"/>
+            <w:szCs w:val="24"/>
+          </w:rPr>
+          <w:t>le.com/file/d/1SXNFRLYmJtOnt3j5N3fBpWYhFYj5Q8p0/view?usp=sharing</w:t>
+        </w:r>
+      </w:hyperlink>
     </w:p>
     <w:p>
       <w:pPr>
@@ -3423,7 +4167,7 @@
                 <w:rFonts w:ascii="Times New Roman" w:hAnsi="Times New Roman" w:cs="Times New Roman"/>
                 <w:color w:val="000000" w:themeColor="text1"/>
               </w:rPr>
-              <w:t>Notes / achievements summary (to be filled by students).</w:t>
+              <w:t>The program can take both txt and csv files as input and process them efficiently</w:t>
             </w:r>
           </w:p>
         </w:tc>
@@ -3467,7 +4211,7 @@
                 <w:rFonts w:ascii="Times New Roman" w:hAnsi="Times New Roman" w:cs="Times New Roman"/>
                 <w:color w:val="000000" w:themeColor="text1"/>
               </w:rPr>
-              <w:t>Notes / achievements summary (to be filled by students).</w:t>
+              <w:t>The program normalizes a string, stores total number of words/ characters and maintains a HashMap to manage unique words</w:t>
             </w:r>
           </w:p>
         </w:tc>
@@ -3511,7 +4255,39 @@
                 <w:rFonts w:ascii="Times New Roman" w:hAnsi="Times New Roman" w:cs="Times New Roman"/>
                 <w:color w:val="000000" w:themeColor="text1"/>
               </w:rPr>
-              <w:t>Notes / achievements summary (to be filled by students).</w:t>
+              <w:t xml:space="preserve">Uses the Aho </w:t>
+            </w:r>
+            <w:proofErr w:type="spellStart"/>
+            <w:r>
+              <w:rPr>
+                <w:rFonts w:ascii="Times New Roman" w:hAnsi="Times New Roman" w:cs="Times New Roman"/>
+                <w:color w:val="000000" w:themeColor="text1"/>
+              </w:rPr>
+              <w:t>Corasick</w:t>
+            </w:r>
+            <w:proofErr w:type="spellEnd"/>
+            <w:r>
+              <w:rPr>
+                <w:rFonts w:ascii="Times New Roman" w:hAnsi="Times New Roman" w:cs="Times New Roman"/>
+                <w:color w:val="000000" w:themeColor="text1"/>
+              </w:rPr>
+              <w:t xml:space="preserve"> algorithm and </w:t>
+            </w:r>
+            <w:proofErr w:type="spellStart"/>
+            <w:r>
+              <w:rPr>
+                <w:rFonts w:ascii="Times New Roman" w:hAnsi="Times New Roman" w:cs="Times New Roman"/>
+                <w:color w:val="000000" w:themeColor="text1"/>
+              </w:rPr>
+              <w:t>HashMaps</w:t>
+            </w:r>
+            <w:proofErr w:type="spellEnd"/>
+            <w:r>
+              <w:rPr>
+                <w:rFonts w:ascii="Times New Roman" w:hAnsi="Times New Roman" w:cs="Times New Roman"/>
+                <w:color w:val="000000" w:themeColor="text1"/>
+              </w:rPr>
+              <w:t xml:space="preserve"> to efficiently detect toxic words in the file.</w:t>
             </w:r>
           </w:p>
         </w:tc>
@@ -3555,7 +4331,55 @@
                 <w:rFonts w:ascii="Times New Roman" w:hAnsi="Times New Roman" w:cs="Times New Roman"/>
                 <w:color w:val="000000" w:themeColor="text1"/>
               </w:rPr>
-              <w:t>Notes / achievements summary (to be filled by students).</w:t>
+              <w:t xml:space="preserve">Uses the built in </w:t>
+            </w:r>
+            <w:proofErr w:type="spellStart"/>
+            <w:r>
+              <w:rPr>
+                <w:rFonts w:ascii="Times New Roman" w:hAnsi="Times New Roman" w:cs="Times New Roman"/>
+                <w:color w:val="000000" w:themeColor="text1"/>
+              </w:rPr>
+              <w:t>mergesort</w:t>
+            </w:r>
+            <w:proofErr w:type="spellEnd"/>
+            <w:r>
+              <w:rPr>
+                <w:rFonts w:ascii="Times New Roman" w:hAnsi="Times New Roman" w:cs="Times New Roman"/>
+                <w:color w:val="000000" w:themeColor="text1"/>
+              </w:rPr>
+              <w:t xml:space="preserve"> function in </w:t>
+            </w:r>
+            <w:proofErr w:type="spellStart"/>
+            <w:r>
+              <w:rPr>
+                <w:rFonts w:ascii="Times New Roman" w:hAnsi="Times New Roman" w:cs="Times New Roman"/>
+                <w:color w:val="000000" w:themeColor="text1"/>
+              </w:rPr>
+              <w:t>UTHash</w:t>
+            </w:r>
+            <w:proofErr w:type="spellEnd"/>
+            <w:r>
+              <w:rPr>
+                <w:rFonts w:ascii="Times New Roman" w:hAnsi="Times New Roman" w:cs="Times New Roman"/>
+                <w:color w:val="000000" w:themeColor="text1"/>
+              </w:rPr>
+              <w:t xml:space="preserve"> library to efficiently sort the </w:t>
+            </w:r>
+            <w:proofErr w:type="spellStart"/>
+            <w:r>
+              <w:rPr>
+                <w:rFonts w:ascii="Times New Roman" w:hAnsi="Times New Roman" w:cs="Times New Roman"/>
+                <w:color w:val="000000" w:themeColor="text1"/>
+              </w:rPr>
+              <w:t>hashmap</w:t>
+            </w:r>
+            <w:proofErr w:type="spellEnd"/>
+            <w:r>
+              <w:rPr>
+                <w:rFonts w:ascii="Times New Roman" w:hAnsi="Times New Roman" w:cs="Times New Roman"/>
+                <w:color w:val="000000" w:themeColor="text1"/>
+              </w:rPr>
+              <w:t xml:space="preserve">. </w:t>
             </w:r>
           </w:p>
         </w:tc>
@@ -3599,7 +4423,55 @@
                 <w:rFonts w:ascii="Times New Roman" w:hAnsi="Times New Roman" w:cs="Times New Roman"/>
                 <w:color w:val="000000" w:themeColor="text1"/>
               </w:rPr>
-              <w:t>Notes / achievements summary (to be filled by students).</w:t>
+              <w:t xml:space="preserve">Whenever the user </w:t>
+            </w:r>
+            <w:proofErr w:type="gramStart"/>
+            <w:r>
+              <w:rPr>
+                <w:rFonts w:ascii="Times New Roman" w:hAnsi="Times New Roman" w:cs="Times New Roman"/>
+                <w:color w:val="000000" w:themeColor="text1"/>
+              </w:rPr>
+              <w:t>request</w:t>
+            </w:r>
+            <w:proofErr w:type="gramEnd"/>
+            <w:r>
+              <w:rPr>
+                <w:rFonts w:ascii="Times New Roman" w:hAnsi="Times New Roman" w:cs="Times New Roman"/>
+                <w:color w:val="000000" w:themeColor="text1"/>
+              </w:rPr>
+              <w:t xml:space="preserve"> </w:t>
+            </w:r>
+            <w:proofErr w:type="spellStart"/>
+            <w:proofErr w:type="gramStart"/>
+            <w:r>
+              <w:rPr>
+                <w:rFonts w:ascii="Times New Roman" w:hAnsi="Times New Roman" w:cs="Times New Roman"/>
+                <w:color w:val="000000" w:themeColor="text1"/>
+              </w:rPr>
+              <w:t>a</w:t>
+            </w:r>
+            <w:proofErr w:type="spellEnd"/>
+            <w:proofErr w:type="gramEnd"/>
+            <w:r>
+              <w:rPr>
+                <w:rFonts w:ascii="Times New Roman" w:hAnsi="Times New Roman" w:cs="Times New Roman"/>
+                <w:color w:val="000000" w:themeColor="text1"/>
+              </w:rPr>
+              <w:t xml:space="preserve"> output in a file we append the </w:t>
+            </w:r>
+            <w:r>
+              <w:rPr>
+                <w:rFonts w:ascii="Times New Roman" w:hAnsi="Times New Roman" w:cs="Times New Roman"/>
+                <w:color w:val="000000" w:themeColor="text1"/>
+              </w:rPr>
+              <w:t>analysis_report.txt</w:t>
+            </w:r>
+            <w:r>
+              <w:rPr>
+                <w:rFonts w:ascii="Times New Roman" w:hAnsi="Times New Roman" w:cs="Times New Roman"/>
+                <w:color w:val="000000" w:themeColor="text1"/>
+              </w:rPr>
+              <w:t xml:space="preserve"> with a record, mention the file analyzed and store its respective data.</w:t>
             </w:r>
           </w:p>
         </w:tc>
@@ -3643,7 +4515,23 @@
                 <w:rFonts w:ascii="Times New Roman" w:hAnsi="Times New Roman" w:cs="Times New Roman"/>
                 <w:color w:val="000000" w:themeColor="text1"/>
               </w:rPr>
-              <w:t>Notes / achievements summary (to be filled by students).</w:t>
+              <w:t xml:space="preserve">Clean console UI with clear instructions and is easy to use, outputs </w:t>
+            </w:r>
+            <w:proofErr w:type="gramStart"/>
+            <w:r>
+              <w:rPr>
+                <w:rFonts w:ascii="Times New Roman" w:hAnsi="Times New Roman" w:cs="Times New Roman"/>
+                <w:color w:val="000000" w:themeColor="text1"/>
+              </w:rPr>
+              <w:t>a</w:t>
+            </w:r>
+            <w:proofErr w:type="gramEnd"/>
+            <w:r>
+              <w:rPr>
+                <w:rFonts w:ascii="Times New Roman" w:hAnsi="Times New Roman" w:cs="Times New Roman"/>
+                <w:color w:val="000000" w:themeColor="text1"/>
+              </w:rPr>
+              <w:t xml:space="preserve"> ascii bar chart for the top n elements.</w:t>
             </w:r>
           </w:p>
         </w:tc>
@@ -3687,7 +4575,23 @@
                 <w:rFonts w:ascii="Times New Roman" w:hAnsi="Times New Roman" w:cs="Times New Roman"/>
                 <w:color w:val="000000" w:themeColor="text1"/>
               </w:rPr>
-              <w:t>Notes / achievements summary (to be filled by students).</w:t>
+              <w:t xml:space="preserve">Every time we initiate a </w:t>
+            </w:r>
+            <w:proofErr w:type="spellStart"/>
+            <w:r>
+              <w:rPr>
+                <w:rFonts w:ascii="Times New Roman" w:hAnsi="Times New Roman" w:cs="Times New Roman"/>
+                <w:color w:val="000000" w:themeColor="text1"/>
+              </w:rPr>
+              <w:t>syscall</w:t>
+            </w:r>
+            <w:proofErr w:type="spellEnd"/>
+            <w:r>
+              <w:rPr>
+                <w:rFonts w:ascii="Times New Roman" w:hAnsi="Times New Roman" w:cs="Times New Roman"/>
+                <w:color w:val="000000" w:themeColor="text1"/>
+              </w:rPr>
+              <w:t xml:space="preserve"> we check the respective pointer and handle the error accordingly</w:t>
             </w:r>
           </w:p>
         </w:tc>
@@ -3731,7 +4635,7 @@
                 <w:rFonts w:ascii="Times New Roman" w:hAnsi="Times New Roman" w:cs="Times New Roman"/>
                 <w:color w:val="000000" w:themeColor="text1"/>
               </w:rPr>
-              <w:t>Notes / achievements summary (to be filled by students).</w:t>
+              <w:t>Use of multiple c files, header files and functions</w:t>
             </w:r>
           </w:p>
         </w:tc>
@@ -3775,7 +4679,7 @@
                 <w:rFonts w:ascii="Times New Roman" w:hAnsi="Times New Roman" w:cs="Times New Roman"/>
                 <w:color w:val="000000" w:themeColor="text1"/>
               </w:rPr>
-              <w:t>Notes / achievements summary (to be filled by students).</w:t>
+              <w:t>Can analyze a string and find a substring that is a match of any length (1 word, 2 words, 3 words, ….).</w:t>
             </w:r>
           </w:p>
         </w:tc>
@@ -3819,7 +4723,14 @@
                 <w:rFonts w:ascii="Times New Roman" w:hAnsi="Times New Roman" w:cs="Times New Roman"/>
                 <w:color w:val="000000" w:themeColor="text1"/>
               </w:rPr>
-              <w:t>Notes / achievements summary (to be filled by students).</w:t>
+              <w:t xml:space="preserve">Presentation is 9 minutes long, contains subtitles and gives a high explanation of the code </w:t>
+            </w:r>
+            <w:r>
+              <w:rPr>
+                <w:rFonts w:ascii="Times New Roman" w:hAnsi="Times New Roman" w:cs="Times New Roman"/>
+                <w:color w:val="000000" w:themeColor="text1"/>
+              </w:rPr>
+              <w:t>while showing all the functions of the program</w:t>
             </w:r>
           </w:p>
         </w:tc>
@@ -3858,13 +4769,6 @@
                 <w:color w:val="000000" w:themeColor="text1"/>
               </w:rPr>
             </w:pPr>
-            <w:r>
-              <w:rPr>
-                <w:rFonts w:ascii="Times New Roman" w:hAnsi="Times New Roman" w:cs="Times New Roman"/>
-                <w:color w:val="000000" w:themeColor="text1"/>
-              </w:rPr>
-              <w:t>Notes / achievements summary (to be filled by students).</w:t>
-            </w:r>
           </w:p>
         </w:tc>
       </w:tr>
@@ -5318,6 +6222,41 @@
       </w:tblBorders>
     </w:tblPr>
   </w:style>
+  <w:style w:type="character" w:styleId="Hyperlink">
+    <w:name w:val="Hyperlink"/>
+    <w:basedOn w:val="DefaultParagraphFont"/>
+    <w:uiPriority w:val="99"/>
+    <w:unhideWhenUsed/>
+    <w:rsid w:val="00F34B7C"/>
+    <w:rPr>
+      <w:color w:val="467886" w:themeColor="hyperlink"/>
+      <w:u w:val="single"/>
+    </w:rPr>
+  </w:style>
+  <w:style w:type="character" w:styleId="UnresolvedMention">
+    <w:name w:val="Unresolved Mention"/>
+    <w:basedOn w:val="DefaultParagraphFont"/>
+    <w:uiPriority w:val="99"/>
+    <w:semiHidden/>
+    <w:unhideWhenUsed/>
+    <w:rsid w:val="00F34B7C"/>
+    <w:rPr>
+      <w:color w:val="605E5C"/>
+      <w:shd w:val="clear" w:color="auto" w:fill="E1DFDD"/>
+    </w:rPr>
+  </w:style>
+  <w:style w:type="character" w:styleId="FollowedHyperlink">
+    <w:name w:val="FollowedHyperlink"/>
+    <w:basedOn w:val="DefaultParagraphFont"/>
+    <w:uiPriority w:val="99"/>
+    <w:semiHidden/>
+    <w:unhideWhenUsed/>
+    <w:rsid w:val="00F34B7C"/>
+    <w:rPr>
+      <w:color w:val="96607D" w:themeColor="followedHyperlink"/>
+      <w:u w:val="single"/>
+    </w:rPr>
+  </w:style>
 </w:styles>
 </file>
 

</xml_diff>

<commit_message>
compiling steps in documentation updated
</commit_message>
<xml_diff>
--- a/Documentation.docx
+++ b/Documentation.docx
@@ -1906,33 +1906,8 @@
           <w:rFonts w:ascii="Arial" w:eastAsia="SimSun" w:hAnsi="Arial" w:cs="Times New Roman"/>
           <w:lang w:val="en-GB"/>
         </w:rPr>
-        <w:t xml:space="preserve">it finds the Node in the table using the key in </w:t>
-      </w:r>
-      <w:proofErr w:type="gramStart"/>
-      <w:r>
-        <w:rPr>
-          <w:rFonts w:ascii="Arial" w:eastAsia="SimSun" w:hAnsi="Arial" w:cs="Times New Roman"/>
-          <w:lang w:val="en-GB"/>
-        </w:rPr>
-        <w:t>O(</w:t>
-      </w:r>
-      <w:proofErr w:type="gramEnd"/>
-      <w:r>
-        <w:rPr>
-          <w:rFonts w:ascii="Arial" w:eastAsia="SimSun" w:hAnsi="Arial" w:cs="Times New Roman"/>
-          <w:lang w:val="en-GB"/>
-        </w:rPr>
-        <w:t xml:space="preserve">1) time complexity. As we need to find the words the words in the dictionary thousands of times for each </w:t>
-      </w:r>
-      <w:proofErr w:type="gramStart"/>
-      <w:r>
-        <w:rPr>
-          <w:rFonts w:ascii="Arial" w:eastAsia="SimSun" w:hAnsi="Arial" w:cs="Times New Roman"/>
-          <w:lang w:val="en-GB"/>
-        </w:rPr>
-        <w:t>file</w:t>
-      </w:r>
-      <w:proofErr w:type="gramEnd"/>
+        <w:t>it finds the Node in the table using the key in O(1) time complexity. As we need to find the words the words in the dictionary thousands of times for each file</w:t>
+      </w:r>
       <w:r>
         <w:rPr>
           <w:rFonts w:ascii="Arial" w:eastAsia="SimSun" w:hAnsi="Arial" w:cs="Times New Roman"/>
@@ -1954,23 +1929,7 @@
           <w:rFonts w:ascii="Arial" w:eastAsia="SimSun" w:hAnsi="Arial" w:cs="Times New Roman"/>
           <w:lang w:val="en-GB"/>
         </w:rPr>
-        <w:t xml:space="preserve"> is almost always constant (</w:t>
-      </w:r>
-      <w:proofErr w:type="gramStart"/>
-      <w:r>
-        <w:rPr>
-          <w:rFonts w:ascii="Arial" w:eastAsia="SimSun" w:hAnsi="Arial" w:cs="Times New Roman"/>
-          <w:lang w:val="en-GB"/>
-        </w:rPr>
-        <w:t>O(</w:t>
-      </w:r>
-      <w:proofErr w:type="gramEnd"/>
-      <w:r>
-        <w:rPr>
-          <w:rFonts w:ascii="Arial" w:eastAsia="SimSun" w:hAnsi="Arial" w:cs="Times New Roman"/>
-          <w:lang w:val="en-GB"/>
-        </w:rPr>
-        <w:t xml:space="preserve">1)). </w:t>
+        <w:t xml:space="preserve"> is almost always constant (O(1)). </w:t>
       </w:r>
       <w:proofErr w:type="spellStart"/>
       <w:r>
@@ -3195,29 +3154,7 @@
           <w:szCs w:val="24"/>
           <w:lang w:val="en-GB"/>
         </w:rPr>
-        <w:t xml:space="preserve"> </w:t>
-      </w:r>
-      <w:proofErr w:type="gramStart"/>
-      <w:r>
-        <w:rPr>
-          <w:rFonts w:ascii="Times New Roman" w:hAnsi="Times New Roman" w:cs="Times New Roman"/>
-          <w:color w:val="000000" w:themeColor="text1"/>
-          <w:sz w:val="24"/>
-          <w:szCs w:val="24"/>
-          <w:lang w:val="en-GB"/>
-        </w:rPr>
-        <w:t>O(</w:t>
-      </w:r>
-      <w:proofErr w:type="gramEnd"/>
-      <w:r>
-        <w:rPr>
-          <w:rFonts w:ascii="Times New Roman" w:hAnsi="Times New Roman" w:cs="Times New Roman"/>
-          <w:color w:val="000000" w:themeColor="text1"/>
-          <w:sz w:val="24"/>
-          <w:szCs w:val="24"/>
-          <w:lang w:val="en-GB"/>
-        </w:rPr>
-        <w:t>N * M)</w:t>
+        <w:t xml:space="preserve"> O(N * M)</w:t>
       </w:r>
       <w:r>
         <w:rPr>
@@ -3831,6 +3768,178 @@
         </w:rPr>
         <w:t>. This will automatically compile and run the code.</w:t>
       </w:r>
+      <w:r>
+        <w:rPr>
+          <w:rFonts w:ascii="Times New Roman" w:hAnsi="Times New Roman" w:cs="Times New Roman"/>
+          <w:color w:val="000000" w:themeColor="text1"/>
+          <w:sz w:val="24"/>
+          <w:szCs w:val="24"/>
+        </w:rPr>
+        <w:t xml:space="preserve"> In case the build directory already exists and is initialized, you only need to run “</w:t>
+      </w:r>
+      <w:proofErr w:type="spellStart"/>
+      <w:r>
+        <w:rPr>
+          <w:rFonts w:ascii="Times New Roman" w:hAnsi="Times New Roman" w:cs="Times New Roman"/>
+          <w:color w:val="000000" w:themeColor="text1"/>
+          <w:sz w:val="24"/>
+          <w:szCs w:val="24"/>
+        </w:rPr>
+        <w:t>cmake</w:t>
+      </w:r>
+      <w:proofErr w:type="spellEnd"/>
+      <w:r>
+        <w:rPr>
+          <w:rFonts w:ascii="Times New Roman" w:hAnsi="Times New Roman" w:cs="Times New Roman"/>
+          <w:color w:val="000000" w:themeColor="text1"/>
+          <w:sz w:val="24"/>
+          <w:szCs w:val="24"/>
+        </w:rPr>
+        <w:t xml:space="preserve"> –build </w:t>
+      </w:r>
+      <w:proofErr w:type="spellStart"/>
+      <w:r>
+        <w:rPr>
+          <w:rFonts w:ascii="Times New Roman" w:hAnsi="Times New Roman" w:cs="Times New Roman"/>
+          <w:color w:val="000000" w:themeColor="text1"/>
+          <w:sz w:val="24"/>
+          <w:szCs w:val="24"/>
+        </w:rPr>
+        <w:t>build</w:t>
+      </w:r>
+      <w:proofErr w:type="spellEnd"/>
+      <w:r>
+        <w:rPr>
+          <w:rFonts w:ascii="Times New Roman" w:hAnsi="Times New Roman" w:cs="Times New Roman"/>
+          <w:color w:val="000000" w:themeColor="text1"/>
+          <w:sz w:val="24"/>
+          <w:szCs w:val="24"/>
+        </w:rPr>
+        <w:t xml:space="preserve">” from the project root. </w:t>
+      </w:r>
+    </w:p>
+    <w:p>
+      <w:pPr>
+        <w:rPr>
+          <w:rFonts w:ascii="Times New Roman" w:hAnsi="Times New Roman" w:cs="Times New Roman"/>
+          <w:color w:val="000000" w:themeColor="text1"/>
+          <w:sz w:val="24"/>
+          <w:szCs w:val="24"/>
+        </w:rPr>
+      </w:pPr>
+      <w:r>
+        <w:rPr>
+          <w:rFonts w:ascii="Times New Roman" w:hAnsi="Times New Roman" w:cs="Times New Roman"/>
+          <w:color w:val="000000" w:themeColor="text1"/>
+          <w:sz w:val="24"/>
+          <w:szCs w:val="24"/>
+        </w:rPr>
+        <w:lastRenderedPageBreak/>
+        <w:drawing>
+          <wp:inline distT="0" distB="0" distL="0" distR="0" wp14:anchorId="7B7D0B1D" wp14:editId="5A358FFA">
+            <wp:extent cx="5731510" cy="678180"/>
+            <wp:effectExtent l="0" t="0" r="2540" b="7620"/>
+            <wp:docPr id="1250642058" name="Picture 1"/>
+            <wp:cNvGraphicFramePr>
+              <a:graphicFrameLocks xmlns:a="http://schemas.openxmlformats.org/drawingml/2006/main" noChangeAspect="1"/>
+            </wp:cNvGraphicFramePr>
+            <a:graphic xmlns:a="http://schemas.openxmlformats.org/drawingml/2006/main">
+              <a:graphicData uri="http://schemas.openxmlformats.org/drawingml/2006/picture">
+                <pic:pic xmlns:pic="http://schemas.openxmlformats.org/drawingml/2006/picture">
+                  <pic:nvPicPr>
+                    <pic:cNvPr id="1250642058" name=""/>
+                    <pic:cNvPicPr/>
+                  </pic:nvPicPr>
+                  <pic:blipFill>
+                    <a:blip r:embed="rId8"/>
+                    <a:stretch>
+                      <a:fillRect/>
+                    </a:stretch>
+                  </pic:blipFill>
+                  <pic:spPr>
+                    <a:xfrm>
+                      <a:off x="0" y="0"/>
+                      <a:ext cx="5731510" cy="678180"/>
+                    </a:xfrm>
+                    <a:prstGeom prst="rect">
+                      <a:avLst/>
+                    </a:prstGeom>
+                  </pic:spPr>
+                </pic:pic>
+              </a:graphicData>
+            </a:graphic>
+          </wp:inline>
+        </w:drawing>
+      </w:r>
+    </w:p>
+    <w:p>
+      <w:pPr>
+        <w:rPr>
+          <w:rFonts w:ascii="Times New Roman" w:hAnsi="Times New Roman" w:cs="Times New Roman"/>
+          <w:color w:val="000000" w:themeColor="text1"/>
+          <w:sz w:val="24"/>
+          <w:szCs w:val="24"/>
+        </w:rPr>
+      </w:pPr>
+      <w:r>
+        <w:rPr>
+          <w:rFonts w:ascii="Times New Roman" w:hAnsi="Times New Roman" w:cs="Times New Roman"/>
+          <w:color w:val="000000" w:themeColor="text1"/>
+          <w:sz w:val="24"/>
+          <w:szCs w:val="24"/>
+        </w:rPr>
+        <w:t xml:space="preserve">For </w:t>
+      </w:r>
+      <w:proofErr w:type="spellStart"/>
+      <w:r>
+        <w:rPr>
+          <w:rFonts w:ascii="Times New Roman" w:hAnsi="Times New Roman" w:cs="Times New Roman"/>
+          <w:color w:val="000000" w:themeColor="text1"/>
+          <w:sz w:val="24"/>
+          <w:szCs w:val="24"/>
+        </w:rPr>
+        <w:t>Macos</w:t>
+      </w:r>
+      <w:proofErr w:type="spellEnd"/>
+      <w:r>
+        <w:rPr>
+          <w:rFonts w:ascii="Times New Roman" w:hAnsi="Times New Roman" w:cs="Times New Roman"/>
+          <w:color w:val="000000" w:themeColor="text1"/>
+          <w:sz w:val="24"/>
+          <w:szCs w:val="24"/>
+        </w:rPr>
+        <w:t xml:space="preserve"> and </w:t>
+      </w:r>
+      <w:proofErr w:type="spellStart"/>
+      <w:r>
+        <w:rPr>
+          <w:rFonts w:ascii="Times New Roman" w:hAnsi="Times New Roman" w:cs="Times New Roman"/>
+          <w:color w:val="000000" w:themeColor="text1"/>
+          <w:sz w:val="24"/>
+          <w:szCs w:val="24"/>
+        </w:rPr>
+        <w:t>linux</w:t>
+      </w:r>
+      <w:proofErr w:type="spellEnd"/>
+      <w:r>
+        <w:rPr>
+          <w:rFonts w:ascii="Times New Roman" w:hAnsi="Times New Roman" w:cs="Times New Roman"/>
+          <w:color w:val="000000" w:themeColor="text1"/>
+          <w:sz w:val="24"/>
+          <w:szCs w:val="24"/>
+        </w:rPr>
+        <w:t>, please try running the these commands to initialize the build directory, Afterwards the commands are the same as windows.</w:t>
+      </w:r>
+    </w:p>
+    <w:p>
+      <w:pPr>
+        <w:rPr>
+          <w:rFonts w:ascii="Times New Roman" w:hAnsi="Times New Roman" w:cs="Times New Roman"/>
+          <w:color w:val="000000" w:themeColor="text1"/>
+          <w:sz w:val="24"/>
+          <w:szCs w:val="24"/>
+        </w:rPr>
+      </w:pPr>
     </w:p>
     <w:p>
       <w:pPr>
@@ -3896,7 +4005,6 @@
           <w:lang w:val="en-US" w:eastAsia="en-US"/>
           <w14:ligatures w14:val="none"/>
         </w:rPr>
-        <w:lastRenderedPageBreak/>
         <w:t>GitHub Link &amp; Video Link</w:t>
       </w:r>
     </w:p>
@@ -3918,55 +4026,6 @@
           <w:szCs w:val="24"/>
         </w:rPr>
         <w:t xml:space="preserve">GitHub Repository: </w:t>
-      </w:r>
-      <w:hyperlink r:id="rId8" w:history="1">
-        <w:r>
-          <w:rPr>
-            <w:rStyle w:val="Hyperlink"/>
-            <w:rFonts w:ascii="Times New Roman" w:hAnsi="Times New Roman" w:cs="Times New Roman"/>
-            <w:sz w:val="24"/>
-            <w:szCs w:val="24"/>
-          </w:rPr>
-          <w:t>https://github.</w:t>
-        </w:r>
-        <w:r>
-          <w:rPr>
-            <w:rStyle w:val="Hyperlink"/>
-            <w:rFonts w:ascii="Times New Roman" w:hAnsi="Times New Roman" w:cs="Times New Roman"/>
-            <w:sz w:val="24"/>
-            <w:szCs w:val="24"/>
-          </w:rPr>
-          <w:t>c</w:t>
-        </w:r>
-        <w:r>
-          <w:rPr>
-            <w:rStyle w:val="Hyperlink"/>
-            <w:rFonts w:ascii="Times New Roman" w:hAnsi="Times New Roman" w:cs="Times New Roman"/>
-            <w:sz w:val="24"/>
-            <w:szCs w:val="24"/>
-          </w:rPr>
-          <w:t>om/r0pc/prog_ass1.git</w:t>
-        </w:r>
-      </w:hyperlink>
-    </w:p>
-    <w:p>
-      <w:pPr>
-        <w:spacing w:line="276" w:lineRule="auto"/>
-        <w:rPr>
-          <w:rFonts w:ascii="Times New Roman" w:hAnsi="Times New Roman" w:cs="Times New Roman"/>
-          <w:color w:val="000000" w:themeColor="text1"/>
-          <w:sz w:val="24"/>
-          <w:szCs w:val="24"/>
-        </w:rPr>
-      </w:pPr>
-      <w:r>
-        <w:rPr>
-          <w:rFonts w:ascii="Times New Roman" w:hAnsi="Times New Roman" w:cs="Times New Roman"/>
-          <w:color w:val="000000" w:themeColor="text1"/>
-          <w:sz w:val="24"/>
-          <w:szCs w:val="24"/>
-        </w:rPr>
-        <w:t xml:space="preserve">Video Presentation Link: </w:t>
       </w:r>
       <w:hyperlink r:id="rId9" w:history="1">
         <w:r>
@@ -3976,8 +4035,30 @@
             <w:sz w:val="24"/>
             <w:szCs w:val="24"/>
           </w:rPr>
-          <w:t>https://drive.goo</w:t>
+          <w:t>https://github.com/r0pc/prog_ass1.git</w:t>
         </w:r>
+      </w:hyperlink>
+    </w:p>
+    <w:p>
+      <w:pPr>
+        <w:spacing w:line="276" w:lineRule="auto"/>
+        <w:rPr>
+          <w:rFonts w:ascii="Times New Roman" w:hAnsi="Times New Roman" w:cs="Times New Roman"/>
+          <w:color w:val="000000" w:themeColor="text1"/>
+          <w:sz w:val="24"/>
+          <w:szCs w:val="24"/>
+        </w:rPr>
+      </w:pPr>
+      <w:r>
+        <w:rPr>
+          <w:rFonts w:ascii="Times New Roman" w:hAnsi="Times New Roman" w:cs="Times New Roman"/>
+          <w:color w:val="000000" w:themeColor="text1"/>
+          <w:sz w:val="24"/>
+          <w:szCs w:val="24"/>
+        </w:rPr>
+        <w:t xml:space="preserve">Video Presentation Link: </w:t>
+      </w:r>
+      <w:hyperlink r:id="rId10" w:history="1">
         <w:r>
           <w:rPr>
             <w:rStyle w:val="Hyperlink"/>
@@ -3985,16 +4066,7 @@
             <w:sz w:val="24"/>
             <w:szCs w:val="24"/>
           </w:rPr>
-          <w:t>g</w:t>
-        </w:r>
-        <w:r>
-          <w:rPr>
-            <w:rStyle w:val="Hyperlink"/>
-            <w:rFonts w:ascii="Times New Roman" w:hAnsi="Times New Roman" w:cs="Times New Roman"/>
-            <w:sz w:val="24"/>
-            <w:szCs w:val="24"/>
-          </w:rPr>
-          <w:t>le.com/file/d/1SXNFRLYmJtOnt3j5N3fBpWYhFYj5Q8p0/view?usp=sharing</w:t>
+          <w:t>https://drive.google.com/file/d/1SXNFRLYmJtOnt3j5N3fBpWYhFYj5Q8p0/view?usp=sharing</w:t>
         </w:r>
       </w:hyperlink>
     </w:p>
@@ -4423,26 +4495,9 @@
                 <w:rFonts w:ascii="Times New Roman" w:hAnsi="Times New Roman" w:cs="Times New Roman"/>
                 <w:color w:val="000000" w:themeColor="text1"/>
               </w:rPr>
-              <w:t xml:space="preserve">Whenever the user </w:t>
-            </w:r>
-            <w:proofErr w:type="gramStart"/>
-            <w:r>
-              <w:rPr>
-                <w:rFonts w:ascii="Times New Roman" w:hAnsi="Times New Roman" w:cs="Times New Roman"/>
-                <w:color w:val="000000" w:themeColor="text1"/>
-              </w:rPr>
-              <w:t>request</w:t>
-            </w:r>
-            <w:proofErr w:type="gramEnd"/>
-            <w:r>
-              <w:rPr>
-                <w:rFonts w:ascii="Times New Roman" w:hAnsi="Times New Roman" w:cs="Times New Roman"/>
-                <w:color w:val="000000" w:themeColor="text1"/>
-              </w:rPr>
-              <w:t xml:space="preserve"> </w:t>
+              <w:t xml:space="preserve">Whenever the user request </w:t>
             </w:r>
             <w:proofErr w:type="spellStart"/>
-            <w:proofErr w:type="gramStart"/>
             <w:r>
               <w:rPr>
                 <w:rFonts w:ascii="Times New Roman" w:hAnsi="Times New Roman" w:cs="Times New Roman"/>
@@ -4451,7 +4506,6 @@
               <w:t>a</w:t>
             </w:r>
             <w:proofErr w:type="spellEnd"/>
-            <w:proofErr w:type="gramEnd"/>
             <w:r>
               <w:rPr>
                 <w:rFonts w:ascii="Times New Roman" w:hAnsi="Times New Roman" w:cs="Times New Roman"/>
@@ -4515,23 +4569,7 @@
                 <w:rFonts w:ascii="Times New Roman" w:hAnsi="Times New Roman" w:cs="Times New Roman"/>
                 <w:color w:val="000000" w:themeColor="text1"/>
               </w:rPr>
-              <w:t xml:space="preserve">Clean console UI with clear instructions and is easy to use, outputs </w:t>
-            </w:r>
-            <w:proofErr w:type="gramStart"/>
-            <w:r>
-              <w:rPr>
-                <w:rFonts w:ascii="Times New Roman" w:hAnsi="Times New Roman" w:cs="Times New Roman"/>
-                <w:color w:val="000000" w:themeColor="text1"/>
-              </w:rPr>
-              <w:t>a</w:t>
-            </w:r>
-            <w:proofErr w:type="gramEnd"/>
-            <w:r>
-              <w:rPr>
-                <w:rFonts w:ascii="Times New Roman" w:hAnsi="Times New Roman" w:cs="Times New Roman"/>
-                <w:color w:val="000000" w:themeColor="text1"/>
-              </w:rPr>
-              <w:t xml:space="preserve"> ascii bar chart for the top n elements.</w:t>
+              <w:t>Clean console UI with clear instructions and is easy to use, outputs a ascii bar chart for the top n elements.</w:t>
             </w:r>
           </w:p>
         </w:tc>

</xml_diff>